<commit_message>
Found a way to center the username
Found a neat way to center the username across the top of the menu.  Added that part to the time tracker program
added time tracker paper, as well as zip file to the repository
</commit_message>
<xml_diff>
--- a/DPV2/EdwardWelborn_TimeTracker_Final.docx
+++ b/DPV2/EdwardWelborn_TimeTracker_Final.docx
@@ -2,14 +2,6 @@
 <file path=word/document.xml><?xml version="1.0" encoding="utf-8"?>
 <w:document xmlns:wpc="http://schemas.microsoft.com/office/word/2010/wordprocessingCanvas" xmlns:cx="http://schemas.microsoft.com/office/drawing/2014/chartex" xmlns:cx1="http://schemas.microsoft.com/office/drawing/2015/9/8/chartex" xmlns:cx2="http://schemas.microsoft.com/office/drawing/2015/10/21/chartex" xmlns:cx3="http://schemas.microsoft.com/office/drawing/2016/5/9/chartex" xmlns:cx4="http://schemas.microsoft.com/office/drawing/2016/5/10/chartex" xmlns:cx5="http://schemas.microsoft.com/office/drawing/2016/5/11/chartex" xmlns:cx6="http://schemas.microsoft.com/office/drawing/2016/5/12/chartex" xmlns:cx7="http://schemas.microsoft.com/office/drawing/2016/5/13/chartex" xmlns:cx8="http://schemas.microsoft.com/office/drawing/2016/5/14/chartex" xmlns:mc="http://schemas.openxmlformats.org/markup-compatibility/2006" xmlns:aink="http://schemas.microsoft.com/office/drawing/2016/ink" xmlns:am3d="http://schemas.microsoft.com/office/drawing/2017/model3d" xmlns:o="urn:schemas-microsoft-com:office:office" xmlns:r="http://schemas.openxmlformats.org/officeDocument/2006/relationships" xmlns:m="http://schemas.openxmlformats.org/officeDocument/2006/math" xmlns:v="urn:schemas-microsoft-com:vml" xmlns:wp14="http://schemas.microsoft.com/office/word/2010/wordprocessingDrawing" xmlns:wp="http://schemas.openxmlformats.org/drawingml/2006/wordprocessingDrawing" xmlns:w10="urn:schemas-microsoft-com:office:word" xmlns:w="http://schemas.openxmlformats.org/wordprocessingml/2006/main" xmlns:w14="http://schemas.microsoft.com/office/word/2010/wordml" xmlns:w15="http://schemas.microsoft.com/office/word/2012/wordml" xmlns:w16cid="http://schemas.microsoft.com/office/word/2016/wordml/cid" xmlns:w16se="http://schemas.microsoft.com/office/word/2015/wordml/symex" xmlns:wpg="http://schemas.microsoft.com/office/word/2010/wordprocessingGroup" xmlns:wpi="http://schemas.microsoft.com/office/word/2010/wordprocessingInk" xmlns:wne="http://schemas.microsoft.com/office/word/2006/wordml" xmlns:wps="http://schemas.microsoft.com/office/word/2010/wordprocessingShape" mc:Ignorable="w14 w15 w16se w16cid wp14">
   <w:body>
-    <w:p>
-      <w:pPr>
-        <w:pStyle w:val="Heading1"/>
-      </w:pPr>
-      <w:r>
-        <w:t>Cover Page</w:t>
-      </w:r>
-    </w:p>
     <w:p>
       <w:r>
         <w:rPr>
@@ -31,7 +23,7 @@
                     <pic:cNvPicPr/>
                   </pic:nvPicPr>
                   <pic:blipFill>
-                    <a:blip r:embed="rId5">
+                    <a:blip r:embed="rId8">
                       <a:extLst>
                         <a:ext uri="{28A0092B-C50C-407E-A947-70E740481C1C}">
                           <a14:useLocalDpi xmlns:a14="http://schemas.microsoft.com/office/drawing/2010/main" val="0"/>
@@ -59,7 +51,7 @@
       </w:r>
     </w:p>
     <w:p>
-      <w:hyperlink r:id="rId6" w:history="1">
+      <w:hyperlink r:id="rId9" w:history="1">
         <w:r>
           <w:rPr>
             <w:rStyle w:val="Hyperlink"/>
@@ -67,21 +59,13 @@
           <w:t>https://spark.adobe.com/sp/design/post/c20d34b7-27b1-47d8-b586-49044e470f65</w:t>
         </w:r>
       </w:hyperlink>
-      <w:bookmarkStart w:id="0" w:name="_GoBack"/>
-      <w:bookmarkEnd w:id="0"/>
     </w:p>
     <w:p>
       <w:pPr>
         <w:pStyle w:val="Heading1"/>
       </w:pPr>
-      <w:r>
-        <w:br w:type="column"/>
-      </w:r>
-      <w:r>
-        <w:lastRenderedPageBreak/>
-        <w:t>About the Project</w:t>
-      </w:r>
     </w:p>
+    <w:p/>
     <w:p/>
     <w:p/>
     <w:p>
@@ -89,71 +73,375 @@
         <w:pStyle w:val="Heading1"/>
       </w:pPr>
       <w:r>
+        <w:lastRenderedPageBreak/>
+        <w:t>About the Project</w:t>
+      </w:r>
+    </w:p>
+    <w:p/>
+    <w:p>
+      <w:r>
+        <w:t xml:space="preserve">This project was a month-long project to teach the class about the use of time tracking for the class over the course of </w:t>
+      </w:r>
+      <w:proofErr w:type="spellStart"/>
+      <w:r>
+        <w:t>it’s</w:t>
+      </w:r>
+      <w:proofErr w:type="spellEnd"/>
+      <w:r>
+        <w:t xml:space="preserve"> </w:t>
+      </w:r>
+      <w:r>
+        <w:t>four-week</w:t>
+      </w:r>
+      <w:r>
+        <w:t xml:space="preserve"> schedule.  The class tracked their time for three weeks, wrote a custom time tracking application to help understand that in the real world, most companies have you track your time in any application or activity that may be accomplished over a given period of the day.</w:t>
+      </w:r>
+    </w:p>
+    <w:p>
+      <w:pPr>
+        <w:pStyle w:val="Heading1"/>
+      </w:pPr>
+      <w:r>
         <w:t>Time Management</w:t>
       </w:r>
     </w:p>
+    <w:p/>
+    <w:p>
+      <w:r>
+        <w:t xml:space="preserve">Time was tracked </w:t>
+      </w:r>
+      <w:r>
+        <w:t xml:space="preserve">in a spread sheet for a </w:t>
+      </w:r>
+      <w:r>
+        <w:t>three-week</w:t>
+      </w:r>
+      <w:r>
+        <w:t xml:space="preserve"> period of time to show the amount of time we spent during that time, in order to account for the amount of work and in what area that any class activity was performed.</w:t>
+      </w:r>
+    </w:p>
+    <w:p>
+      <w:pPr>
+        <w:pStyle w:val="Heading1"/>
+      </w:pPr>
+      <w:r>
+        <w:t>Time Management Issues</w:t>
+      </w:r>
+    </w:p>
+    <w:p/>
+    <w:p>
+      <w:r>
+        <w:t xml:space="preserve">The only time management issues that a normal student has is the fact of an over demanding work schedule, as well as trying to figure out when schoolwork could be taken care of during that normal weekly period.  Some weeks, it was not a huge undertaking, but there were weeks, the work schedule as well as family could take </w:t>
+      </w:r>
+      <w:proofErr w:type="spellStart"/>
+      <w:r>
+        <w:t>it</w:t>
+      </w:r>
+      <w:proofErr w:type="spellEnd"/>
+      <w:r>
+        <w:t xml:space="preserve"> toll on trying to get the weekly tasks accomplished.</w:t>
+      </w:r>
+    </w:p>
+    <w:p>
+      <w:pPr>
+        <w:pStyle w:val="Heading1"/>
+      </w:pPr>
+      <w:r>
+        <w:t>Research &amp; Development (R&amp;D)</w:t>
+      </w:r>
+    </w:p>
+    <w:p/>
+    <w:p>
+      <w:r>
+        <w:t>The major research and development that was accomplished with this application was the login screen.  A piece of nice code was found on the web to mask the password</w:t>
+      </w:r>
+      <w:r>
+        <w:t>, which to the seasoned veteran is not a huge deal but someone who is just starting out in the C# realm is an interesting find.  The SQL was not a huge issue but was interesting to incorporate into a bigger program than normal.</w:t>
+      </w:r>
+      <w:r>
+        <w:t xml:space="preserve"> The username at the top of the main menu was interesting as well, research was done to center that welcome, username over the rest of the main menu.</w:t>
+      </w:r>
+    </w:p>
+    <w:p/>
+    <w:p/>
+    <w:p/>
+    <w:p/>
     <w:p/>
     <w:p>
       <w:pPr>
         <w:pStyle w:val="Heading1"/>
       </w:pPr>
       <w:r>
-        <w:t>Time Management Issues</w:t>
+        <w:lastRenderedPageBreak/>
+        <w:t>The Data</w:t>
       </w:r>
     </w:p>
     <w:p/>
+    <w:p>
+      <w:r>
+        <w:t xml:space="preserve">The data was entered initially in a spreadsheet for tracking while the final project was being created and completed. This data was tracked over the first three weeks of class, the fourth week was entered into the application.  </w:t>
+      </w:r>
+    </w:p>
+    <w:p>
+      <w:r>
+        <w:rPr>
+          <w:noProof/>
+        </w:rPr>
+        <w:drawing>
+          <wp:inline distT="0" distB="0" distL="0" distR="0" wp14:anchorId="679EA66A" wp14:editId="375C8236">
+            <wp:extent cx="5943600" cy="2404745"/>
+            <wp:effectExtent l="0" t="0" r="0" b="0"/>
+            <wp:docPr id="2" name="Picture 2" descr="A screenshot of a computer&#10;&#10;Description automatically generated"/>
+            <wp:cNvGraphicFramePr>
+              <a:graphicFrameLocks xmlns:a="http://schemas.openxmlformats.org/drawingml/2006/main" noChangeAspect="1"/>
+            </wp:cNvGraphicFramePr>
+            <a:graphic xmlns:a="http://schemas.openxmlformats.org/drawingml/2006/main">
+              <a:graphicData uri="http://schemas.openxmlformats.org/drawingml/2006/picture">
+                <pic:pic xmlns:pic="http://schemas.openxmlformats.org/drawingml/2006/picture">
+                  <pic:nvPicPr>
+                    <pic:cNvPr id="2" name="Screen Shot 2019-07-04 at 4.55.04 PM.png"/>
+                    <pic:cNvPicPr/>
+                  </pic:nvPicPr>
+                  <pic:blipFill>
+                    <a:blip r:embed="rId10" cstate="print">
+                      <a:extLst>
+                        <a:ext uri="{28A0092B-C50C-407E-A947-70E740481C1C}">
+                          <a14:useLocalDpi xmlns:a14="http://schemas.microsoft.com/office/drawing/2010/main" val="0"/>
+                        </a:ext>
+                      </a:extLst>
+                    </a:blip>
+                    <a:stretch>
+                      <a:fillRect/>
+                    </a:stretch>
+                  </pic:blipFill>
+                  <pic:spPr>
+                    <a:xfrm>
+                      <a:off x="0" y="0"/>
+                      <a:ext cx="5943600" cy="2404745"/>
+                    </a:xfrm>
+                    <a:prstGeom prst="rect">
+                      <a:avLst/>
+                    </a:prstGeom>
+                  </pic:spPr>
+                </pic:pic>
+              </a:graphicData>
+            </a:graphic>
+          </wp:inline>
+        </w:drawing>
+      </w:r>
+    </w:p>
     <w:p>
       <w:pPr>
         <w:pStyle w:val="Heading1"/>
       </w:pPr>
-      <w:r>
-        <w:t>Research &amp; Development (R&amp;D)</w:t>
-      </w:r>
     </w:p>
-    <w:p/>
     <w:p>
       <w:pPr>
         <w:pStyle w:val="Heading1"/>
       </w:pPr>
       <w:r>
-        <w:t>The Data</w:t>
+        <w:t>The Database</w:t>
       </w:r>
     </w:p>
     <w:p/>
+    <w:p>
+      <w:r>
+        <w:t xml:space="preserve">The database consists of eight tables.  The activity log table catches the activity from the application, </w:t>
+      </w:r>
+      <w:proofErr w:type="spellStart"/>
+      <w:r>
+        <w:t>ie</w:t>
+      </w:r>
+      <w:proofErr w:type="spellEnd"/>
+      <w:r>
+        <w:t xml:space="preserve">. The user entered a new activity.  </w:t>
+      </w:r>
+    </w:p>
+    <w:p>
+      <w:r>
+        <w:rPr>
+          <w:noProof/>
+        </w:rPr>
+        <w:lastRenderedPageBreak/>
+        <w:drawing>
+          <wp:inline distT="0" distB="0" distL="0" distR="0" wp14:anchorId="0462D628" wp14:editId="4CDE5740">
+            <wp:extent cx="3035300" cy="3886200"/>
+            <wp:effectExtent l="0" t="0" r="0" b="0"/>
+            <wp:docPr id="4" name="Picture 4" descr="A screenshot of a cell phone&#10;&#10;Description automatically generated"/>
+            <wp:cNvGraphicFramePr>
+              <a:graphicFrameLocks xmlns:a="http://schemas.openxmlformats.org/drawingml/2006/main" noChangeAspect="1"/>
+            </wp:cNvGraphicFramePr>
+            <a:graphic xmlns:a="http://schemas.openxmlformats.org/drawingml/2006/main">
+              <a:graphicData uri="http://schemas.openxmlformats.org/drawingml/2006/picture">
+                <pic:pic xmlns:pic="http://schemas.openxmlformats.org/drawingml/2006/picture">
+                  <pic:nvPicPr>
+                    <pic:cNvPr id="4" name="Screen Shot 2019-07-04 at 4.57.18 PM.png"/>
+                    <pic:cNvPicPr/>
+                  </pic:nvPicPr>
+                  <pic:blipFill>
+                    <a:blip r:embed="rId11">
+                      <a:extLst>
+                        <a:ext uri="{28A0092B-C50C-407E-A947-70E740481C1C}">
+                          <a14:useLocalDpi xmlns:a14="http://schemas.microsoft.com/office/drawing/2010/main" val="0"/>
+                        </a:ext>
+                      </a:extLst>
+                    </a:blip>
+                    <a:stretch>
+                      <a:fillRect/>
+                    </a:stretch>
+                  </pic:blipFill>
+                  <pic:spPr>
+                    <a:xfrm>
+                      <a:off x="0" y="0"/>
+                      <a:ext cx="3035300" cy="3886200"/>
+                    </a:xfrm>
+                    <a:prstGeom prst="rect">
+                      <a:avLst/>
+                    </a:prstGeom>
+                  </pic:spPr>
+                </pic:pic>
+              </a:graphicData>
+            </a:graphic>
+          </wp:inline>
+        </w:drawing>
+      </w:r>
+    </w:p>
     <w:p>
       <w:pPr>
         <w:pStyle w:val="Heading1"/>
       </w:pPr>
       <w:r>
-        <w:t>The Database</w:t>
+        <w:t>The App</w:t>
+      </w:r>
+    </w:p>
+    <w:p>
+      <w:r>
+        <w:rPr>
+          <w:noProof/>
+        </w:rPr>
+        <w:drawing>
+          <wp:inline distT="0" distB="0" distL="0" distR="0" wp14:anchorId="67DB5F07" wp14:editId="29A9B152">
+            <wp:extent cx="5943600" cy="2804795"/>
+            <wp:effectExtent l="0" t="0" r="0" b="1905"/>
+            <wp:docPr id="5" name="Picture 5" descr="A screenshot of a cell phone&#10;&#10;Description automatically generated"/>
+            <wp:cNvGraphicFramePr>
+              <a:graphicFrameLocks xmlns:a="http://schemas.openxmlformats.org/drawingml/2006/main" noChangeAspect="1"/>
+            </wp:cNvGraphicFramePr>
+            <a:graphic xmlns:a="http://schemas.openxmlformats.org/drawingml/2006/main">
+              <a:graphicData uri="http://schemas.openxmlformats.org/drawingml/2006/picture">
+                <pic:pic xmlns:pic="http://schemas.openxmlformats.org/drawingml/2006/picture">
+                  <pic:nvPicPr>
+                    <pic:cNvPr id="5" name="TimeTrackerLogin.PNG"/>
+                    <pic:cNvPicPr/>
+                  </pic:nvPicPr>
+                  <pic:blipFill>
+                    <a:blip r:embed="rId12">
+                      <a:extLst>
+                        <a:ext uri="{28A0092B-C50C-407E-A947-70E740481C1C}">
+                          <a14:useLocalDpi xmlns:a14="http://schemas.microsoft.com/office/drawing/2010/main" val="0"/>
+                        </a:ext>
+                      </a:extLst>
+                    </a:blip>
+                    <a:stretch>
+                      <a:fillRect/>
+                    </a:stretch>
+                  </pic:blipFill>
+                  <pic:spPr>
+                    <a:xfrm>
+                      <a:off x="0" y="0"/>
+                      <a:ext cx="5943600" cy="2804795"/>
+                    </a:xfrm>
+                    <a:prstGeom prst="rect">
+                      <a:avLst/>
+                    </a:prstGeom>
+                  </pic:spPr>
+                </pic:pic>
+              </a:graphicData>
+            </a:graphic>
+          </wp:inline>
+        </w:drawing>
+      </w:r>
+    </w:p>
+    <w:p/>
+    <w:p/>
+    <w:p>
+      <w:r>
+        <w:rPr>
+          <w:noProof/>
+        </w:rPr>
+        <w:lastRenderedPageBreak/>
+        <w:drawing>
+          <wp:inline distT="0" distB="0" distL="0" distR="0" wp14:anchorId="4B59A784" wp14:editId="5AA52F25">
+            <wp:extent cx="5943600" cy="2799080"/>
+            <wp:effectExtent l="0" t="0" r="0" b="0"/>
+            <wp:docPr id="6" name="Picture 6" descr="A screenshot of a cell phone&#10;&#10;Description automatically generated"/>
+            <wp:cNvGraphicFramePr>
+              <a:graphicFrameLocks xmlns:a="http://schemas.openxmlformats.org/drawingml/2006/main" noChangeAspect="1"/>
+            </wp:cNvGraphicFramePr>
+            <a:graphic xmlns:a="http://schemas.openxmlformats.org/drawingml/2006/main">
+              <a:graphicData uri="http://schemas.openxmlformats.org/drawingml/2006/picture">
+                <pic:pic xmlns:pic="http://schemas.openxmlformats.org/drawingml/2006/picture">
+                  <pic:nvPicPr>
+                    <pic:cNvPr id="6" name="timetrackermainmenu.png"/>
+                    <pic:cNvPicPr/>
+                  </pic:nvPicPr>
+                  <pic:blipFill>
+                    <a:blip r:embed="rId13">
+                      <a:extLst>
+                        <a:ext uri="{28A0092B-C50C-407E-A947-70E740481C1C}">
+                          <a14:useLocalDpi xmlns:a14="http://schemas.microsoft.com/office/drawing/2010/main" val="0"/>
+                        </a:ext>
+                      </a:extLst>
+                    </a:blip>
+                    <a:stretch>
+                      <a:fillRect/>
+                    </a:stretch>
+                  </pic:blipFill>
+                  <pic:spPr>
+                    <a:xfrm>
+                      <a:off x="0" y="0"/>
+                      <a:ext cx="5943600" cy="2799080"/>
+                    </a:xfrm>
+                    <a:prstGeom prst="rect">
+                      <a:avLst/>
+                    </a:prstGeom>
+                  </pic:spPr>
+                </pic:pic>
+              </a:graphicData>
+            </a:graphic>
+          </wp:inline>
+        </w:drawing>
       </w:r>
     </w:p>
     <w:p/>
     <w:p>
-      <w:pPr>
-        <w:pStyle w:val="Heading1"/>
-      </w:pPr>
-      <w:r>
-        <w:t>The App</w:t>
-      </w:r>
-    </w:p>
-    <w:p/>
-    <w:p>
-      <w:r>
-        <w:t>Some Findings (These are the calculations you run in the app)</w:t>
+      <w:r>
+        <w:t>The solutions to time management are quite simple.  Drink more coffee, stay up later, because there never seems to be enough time in the day when you have a demanding workload to finish everything in th</w:t>
+      </w:r>
+      <w:bookmarkStart w:id="0" w:name="_GoBack"/>
+      <w:bookmarkEnd w:id="0"/>
+      <w:r>
+        <w:t>e last week of class.</w:t>
       </w:r>
     </w:p>
     <w:p>
       <w:r>
-        <w:t>Solutions To Time Management (This is additional research you have performed, and thought and solutions you have found or come up with for time management issues.)</w:t>
+        <w:t>This week has been very enlightening, the things that were learned, the things tried and failed, the things tried and worked.  Popular opinion is that even though not all projects were done on time as normal, it was a very productive week.</w:t>
       </w:r>
     </w:p>
     <w:p>
       <w:r>
+        <w:t xml:space="preserve">  </w:t>
+      </w:r>
+    </w:p>
+    <w:p>
+      <w:r>
         <w:t>References</w:t>
       </w:r>
     </w:p>
     <w:sectPr>
+      <w:headerReference w:type="default" r:id="rId14"/>
+      <w:footerReference w:type="default" r:id="rId15"/>
       <w:pgSz w:w="12240" w:h="15840"/>
       <w:pgMar w:top="1440" w:right="1440" w:bottom="1440" w:left="1440" w:header="720" w:footer="720" w:gutter="0"/>
       <w:cols w:space="720"/>
@@ -161,6 +449,855 @@
     </w:sectPr>
   </w:body>
 </w:document>
+</file>
+
+<file path=word/endnotes.xml><?xml version="1.0" encoding="utf-8"?>
+<w:endnotes xmlns:wpc="http://schemas.microsoft.com/office/word/2010/wordprocessingCanvas" xmlns:cx="http://schemas.microsoft.com/office/drawing/2014/chartex" xmlns:cx1="http://schemas.microsoft.com/office/drawing/2015/9/8/chartex" xmlns:cx2="http://schemas.microsoft.com/office/drawing/2015/10/21/chartex" xmlns:cx3="http://schemas.microsoft.com/office/drawing/2016/5/9/chartex" xmlns:cx4="http://schemas.microsoft.com/office/drawing/2016/5/10/chartex" xmlns:cx5="http://schemas.microsoft.com/office/drawing/2016/5/11/chartex" xmlns:cx6="http://schemas.microsoft.com/office/drawing/2016/5/12/chartex" xmlns:cx7="http://schemas.microsoft.com/office/drawing/2016/5/13/chartex" xmlns:cx8="http://schemas.microsoft.com/office/drawing/2016/5/14/chartex" xmlns:mc="http://schemas.openxmlformats.org/markup-compatibility/2006" xmlns:aink="http://schemas.microsoft.com/office/drawing/2016/ink" xmlns:am3d="http://schemas.microsoft.com/office/drawing/2017/model3d" xmlns:o="urn:schemas-microsoft-com:office:office" xmlns:r="http://schemas.openxmlformats.org/officeDocument/2006/relationships" xmlns:m="http://schemas.openxmlformats.org/officeDocument/2006/math" xmlns:v="urn:schemas-microsoft-com:vml" xmlns:wp14="http://schemas.microsoft.com/office/word/2010/wordprocessingDrawing" xmlns:wp="http://schemas.openxmlformats.org/drawingml/2006/wordprocessingDrawing" xmlns:w10="urn:schemas-microsoft-com:office:word" xmlns:w="http://schemas.openxmlformats.org/wordprocessingml/2006/main" xmlns:w14="http://schemas.microsoft.com/office/word/2010/wordml" xmlns:w15="http://schemas.microsoft.com/office/word/2012/wordml" xmlns:w16cid="http://schemas.microsoft.com/office/word/2016/wordml/cid" xmlns:w16se="http://schemas.microsoft.com/office/word/2015/wordml/symex" xmlns:wpg="http://schemas.microsoft.com/office/word/2010/wordprocessingGroup" xmlns:wpi="http://schemas.microsoft.com/office/word/2010/wordprocessingInk" xmlns:wne="http://schemas.microsoft.com/office/word/2006/wordml" xmlns:wps="http://schemas.microsoft.com/office/word/2010/wordprocessingShape" mc:Ignorable="w14 w15 w16se w16cid wp14">
+  <w:endnote w:type="separator" w:id="-1">
+    <w:p>
+      <w:pPr>
+        <w:spacing w:after="0" w:line="240" w:lineRule="auto"/>
+      </w:pPr>
+      <w:r>
+        <w:separator/>
+      </w:r>
+    </w:p>
+  </w:endnote>
+  <w:endnote w:type="continuationSeparator" w:id="0">
+    <w:p>
+      <w:pPr>
+        <w:spacing w:after="0" w:line="240" w:lineRule="auto"/>
+      </w:pPr>
+      <w:r>
+        <w:continuationSeparator/>
+      </w:r>
+    </w:p>
+  </w:endnote>
+</w:endnotes>
+</file>
+
+<file path=word/footer1.xml><?xml version="1.0" encoding="utf-8"?>
+<w:ftr xmlns:wpc="http://schemas.microsoft.com/office/word/2010/wordprocessingCanvas" xmlns:cx="http://schemas.microsoft.com/office/drawing/2014/chartex" xmlns:cx1="http://schemas.microsoft.com/office/drawing/2015/9/8/chartex" xmlns:cx2="http://schemas.microsoft.com/office/drawing/2015/10/21/chartex" xmlns:cx3="http://schemas.microsoft.com/office/drawing/2016/5/9/chartex" xmlns:cx4="http://schemas.microsoft.com/office/drawing/2016/5/10/chartex" xmlns:cx5="http://schemas.microsoft.com/office/drawing/2016/5/11/chartex" xmlns:cx6="http://schemas.microsoft.com/office/drawing/2016/5/12/chartex" xmlns:cx7="http://schemas.microsoft.com/office/drawing/2016/5/13/chartex" xmlns:cx8="http://schemas.microsoft.com/office/drawing/2016/5/14/chartex" xmlns:mc="http://schemas.openxmlformats.org/markup-compatibility/2006" xmlns:aink="http://schemas.microsoft.com/office/drawing/2016/ink" xmlns:am3d="http://schemas.microsoft.com/office/drawing/2017/model3d" xmlns:o="urn:schemas-microsoft-com:office:office" xmlns:r="http://schemas.openxmlformats.org/officeDocument/2006/relationships" xmlns:m="http://schemas.openxmlformats.org/officeDocument/2006/math" xmlns:v="urn:schemas-microsoft-com:vml" xmlns:wp14="http://schemas.microsoft.com/office/word/2010/wordprocessingDrawing" xmlns:wp="http://schemas.openxmlformats.org/drawingml/2006/wordprocessingDrawing" xmlns:w10="urn:schemas-microsoft-com:office:word" xmlns:w="http://schemas.openxmlformats.org/wordprocessingml/2006/main" xmlns:w14="http://schemas.microsoft.com/office/word/2010/wordml" xmlns:w15="http://schemas.microsoft.com/office/word/2012/wordml" xmlns:w16cid="http://schemas.microsoft.com/office/word/2016/wordml/cid" xmlns:w16se="http://schemas.microsoft.com/office/word/2015/wordml/symex" xmlns:wpg="http://schemas.microsoft.com/office/word/2010/wordprocessingGroup" xmlns:wpi="http://schemas.microsoft.com/office/word/2010/wordprocessingInk" xmlns:wne="http://schemas.microsoft.com/office/word/2006/wordml" xmlns:wps="http://schemas.microsoft.com/office/word/2010/wordprocessingShape" mc:Ignorable="w14 w15 w16se w16cid wp14">
+  <w:p>
+    <w:pPr>
+      <w:pStyle w:val="Footer"/>
+    </w:pPr>
+    <w:r>
+      <w:rPr>
+        <w:noProof/>
+      </w:rPr>
+      <mc:AlternateContent>
+        <mc:Choice Requires="wpg">
+          <w:drawing>
+            <wp:anchor distT="0" distB="0" distL="114300" distR="114300" simplePos="0" relativeHeight="251659264" behindDoc="0" locked="0" layoutInCell="1" allowOverlap="1" wp14:anchorId="244F4260" wp14:editId="0FB21839">
+              <wp:simplePos x="0" y="0"/>
+              <wp:positionH relativeFrom="page">
+                <wp:align>center</wp:align>
+              </wp:positionH>
+              <wp:positionV relativeFrom="page">
+                <wp:align>bottom</wp:align>
+              </wp:positionV>
+              <wp:extent cx="1005840" cy="1005840"/>
+              <wp:effectExtent l="0" t="0" r="0" b="0"/>
+              <wp:wrapNone/>
+              <wp:docPr id="48" name="Group 48"/>
+              <wp:cNvGraphicFramePr/>
+              <a:graphic xmlns:a="http://schemas.openxmlformats.org/drawingml/2006/main">
+                <a:graphicData uri="http://schemas.microsoft.com/office/word/2010/wordprocessingGroup">
+                  <wpg:wgp>
+                    <wpg:cNvGrpSpPr/>
+                    <wpg:grpSpPr>
+                      <a:xfrm>
+                        <a:off x="0" y="0"/>
+                        <a:ext cx="1005840" cy="1005840"/>
+                        <a:chOff x="0" y="0"/>
+                        <a:chExt cx="1005840" cy="1005840"/>
+                      </a:xfrm>
+                    </wpg:grpSpPr>
+                    <wps:wsp>
+                      <wps:cNvPr id="49" name="Rectangle 49"/>
+                      <wps:cNvSpPr/>
+                      <wps:spPr>
+                        <a:xfrm>
+                          <a:off x="0" y="0"/>
+                          <a:ext cx="1005840" cy="1005840"/>
+                        </a:xfrm>
+                        <a:prstGeom prst="rect">
+                          <a:avLst/>
+                        </a:prstGeom>
+                        <a:noFill/>
+                        <a:ln>
+                          <a:noFill/>
+                        </a:ln>
+                      </wps:spPr>
+                      <wps:style>
+                        <a:lnRef idx="2">
+                          <a:schemeClr val="accent1">
+                            <a:shade val="50000"/>
+                          </a:schemeClr>
+                        </a:lnRef>
+                        <a:fillRef idx="1">
+                          <a:schemeClr val="accent1"/>
+                        </a:fillRef>
+                        <a:effectRef idx="0">
+                          <a:schemeClr val="accent1"/>
+                        </a:effectRef>
+                        <a:fontRef idx="minor">
+                          <a:schemeClr val="lt1"/>
+                        </a:fontRef>
+                      </wps:style>
+                      <wps:bodyPr rot="0" spcFirstLastPara="0" vertOverflow="overflow" horzOverflow="overflow" vert="horz" wrap="square" lIns="91440" tIns="45720" rIns="91440" bIns="45720" numCol="1" spcCol="0" rtlCol="0" fromWordArt="0" anchor="ctr" anchorCtr="0" forceAA="0" compatLnSpc="1">
+                        <a:prstTxWarp prst="textNoShape">
+                          <a:avLst/>
+                        </a:prstTxWarp>
+                        <a:noAutofit/>
+                      </wps:bodyPr>
+                    </wps:wsp>
+                    <wps:wsp>
+                      <wps:cNvPr id="50" name="Freeform 5"/>
+                      <wps:cNvSpPr>
+                        <a:spLocks/>
+                      </wps:cNvSpPr>
+                      <wps:spPr bwMode="auto">
+                        <a:xfrm>
+                          <a:off x="104775" y="104775"/>
+                          <a:ext cx="787400" cy="787400"/>
+                        </a:xfrm>
+                        <a:custGeom>
+                          <a:avLst/>
+                          <a:gdLst>
+                            <a:gd name="T0" fmla="*/ 240 w 240"/>
+                            <a:gd name="T1" fmla="*/ 120 h 240"/>
+                            <a:gd name="T2" fmla="*/ 230 w 240"/>
+                            <a:gd name="T3" fmla="*/ 142 h 240"/>
+                            <a:gd name="T4" fmla="*/ 230 w 240"/>
+                            <a:gd name="T5" fmla="*/ 166 h 240"/>
+                            <a:gd name="T6" fmla="*/ 214 w 240"/>
+                            <a:gd name="T7" fmla="*/ 183 h 240"/>
+                            <a:gd name="T8" fmla="*/ 204 w 240"/>
+                            <a:gd name="T9" fmla="*/ 205 h 240"/>
+                            <a:gd name="T10" fmla="*/ 182 w 240"/>
+                            <a:gd name="T11" fmla="*/ 214 h 240"/>
+                            <a:gd name="T12" fmla="*/ 165 w 240"/>
+                            <a:gd name="T13" fmla="*/ 231 h 240"/>
+                            <a:gd name="T14" fmla="*/ 142 w 240"/>
+                            <a:gd name="T15" fmla="*/ 231 h 240"/>
+                            <a:gd name="T16" fmla="*/ 120 w 240"/>
+                            <a:gd name="T17" fmla="*/ 240 h 240"/>
+                            <a:gd name="T18" fmla="*/ 97 w 240"/>
+                            <a:gd name="T19" fmla="*/ 231 h 240"/>
+                            <a:gd name="T20" fmla="*/ 74 w 240"/>
+                            <a:gd name="T21" fmla="*/ 231 h 240"/>
+                            <a:gd name="T22" fmla="*/ 57 w 240"/>
+                            <a:gd name="T23" fmla="*/ 214 h 240"/>
+                            <a:gd name="T24" fmla="*/ 35 w 240"/>
+                            <a:gd name="T25" fmla="*/ 205 h 240"/>
+                            <a:gd name="T26" fmla="*/ 26 w 240"/>
+                            <a:gd name="T27" fmla="*/ 183 h 240"/>
+                            <a:gd name="T28" fmla="*/ 9 w 240"/>
+                            <a:gd name="T29" fmla="*/ 166 h 240"/>
+                            <a:gd name="T30" fmla="*/ 9 w 240"/>
+                            <a:gd name="T31" fmla="*/ 142 h 240"/>
+                            <a:gd name="T32" fmla="*/ 0 w 240"/>
+                            <a:gd name="T33" fmla="*/ 120 h 240"/>
+                            <a:gd name="T34" fmla="*/ 9 w 240"/>
+                            <a:gd name="T35" fmla="*/ 98 h 240"/>
+                            <a:gd name="T36" fmla="*/ 9 w 240"/>
+                            <a:gd name="T37" fmla="*/ 74 h 240"/>
+                            <a:gd name="T38" fmla="*/ 26 w 240"/>
+                            <a:gd name="T39" fmla="*/ 57 h 240"/>
+                            <a:gd name="T40" fmla="*/ 35 w 240"/>
+                            <a:gd name="T41" fmla="*/ 35 h 240"/>
+                            <a:gd name="T42" fmla="*/ 57 w 240"/>
+                            <a:gd name="T43" fmla="*/ 26 h 240"/>
+                            <a:gd name="T44" fmla="*/ 74 w 240"/>
+                            <a:gd name="T45" fmla="*/ 9 h 240"/>
+                            <a:gd name="T46" fmla="*/ 97 w 240"/>
+                            <a:gd name="T47" fmla="*/ 9 h 240"/>
+                            <a:gd name="T48" fmla="*/ 120 w 240"/>
+                            <a:gd name="T49" fmla="*/ 0 h 240"/>
+                            <a:gd name="T50" fmla="*/ 142 w 240"/>
+                            <a:gd name="T51" fmla="*/ 9 h 240"/>
+                            <a:gd name="T52" fmla="*/ 165 w 240"/>
+                            <a:gd name="T53" fmla="*/ 9 h 240"/>
+                            <a:gd name="T54" fmla="*/ 182 w 240"/>
+                            <a:gd name="T55" fmla="*/ 26 h 240"/>
+                            <a:gd name="T56" fmla="*/ 204 w 240"/>
+                            <a:gd name="T57" fmla="*/ 35 h 240"/>
+                            <a:gd name="T58" fmla="*/ 214 w 240"/>
+                            <a:gd name="T59" fmla="*/ 57 h 240"/>
+                            <a:gd name="T60" fmla="*/ 230 w 240"/>
+                            <a:gd name="T61" fmla="*/ 74 h 240"/>
+                            <a:gd name="T62" fmla="*/ 230 w 240"/>
+                            <a:gd name="T63" fmla="*/ 98 h 240"/>
+                            <a:gd name="T64" fmla="*/ 240 w 240"/>
+                            <a:gd name="T65" fmla="*/ 120 h 240"/>
+                          </a:gdLst>
+                          <a:ahLst/>
+                          <a:cxnLst>
+                            <a:cxn ang="0">
+                              <a:pos x="T0" y="T1"/>
+                            </a:cxn>
+                            <a:cxn ang="0">
+                              <a:pos x="T2" y="T3"/>
+                            </a:cxn>
+                            <a:cxn ang="0">
+                              <a:pos x="T4" y="T5"/>
+                            </a:cxn>
+                            <a:cxn ang="0">
+                              <a:pos x="T6" y="T7"/>
+                            </a:cxn>
+                            <a:cxn ang="0">
+                              <a:pos x="T8" y="T9"/>
+                            </a:cxn>
+                            <a:cxn ang="0">
+                              <a:pos x="T10" y="T11"/>
+                            </a:cxn>
+                            <a:cxn ang="0">
+                              <a:pos x="T12" y="T13"/>
+                            </a:cxn>
+                            <a:cxn ang="0">
+                              <a:pos x="T14" y="T15"/>
+                            </a:cxn>
+                            <a:cxn ang="0">
+                              <a:pos x="T16" y="T17"/>
+                            </a:cxn>
+                            <a:cxn ang="0">
+                              <a:pos x="T18" y="T19"/>
+                            </a:cxn>
+                            <a:cxn ang="0">
+                              <a:pos x="T20" y="T21"/>
+                            </a:cxn>
+                            <a:cxn ang="0">
+                              <a:pos x="T22" y="T23"/>
+                            </a:cxn>
+                            <a:cxn ang="0">
+                              <a:pos x="T24" y="T25"/>
+                            </a:cxn>
+                            <a:cxn ang="0">
+                              <a:pos x="T26" y="T27"/>
+                            </a:cxn>
+                            <a:cxn ang="0">
+                              <a:pos x="T28" y="T29"/>
+                            </a:cxn>
+                            <a:cxn ang="0">
+                              <a:pos x="T30" y="T31"/>
+                            </a:cxn>
+                            <a:cxn ang="0">
+                              <a:pos x="T32" y="T33"/>
+                            </a:cxn>
+                            <a:cxn ang="0">
+                              <a:pos x="T34" y="T35"/>
+                            </a:cxn>
+                            <a:cxn ang="0">
+                              <a:pos x="T36" y="T37"/>
+                            </a:cxn>
+                            <a:cxn ang="0">
+                              <a:pos x="T38" y="T39"/>
+                            </a:cxn>
+                            <a:cxn ang="0">
+                              <a:pos x="T40" y="T41"/>
+                            </a:cxn>
+                            <a:cxn ang="0">
+                              <a:pos x="T42" y="T43"/>
+                            </a:cxn>
+                            <a:cxn ang="0">
+                              <a:pos x="T44" y="T45"/>
+                            </a:cxn>
+                            <a:cxn ang="0">
+                              <a:pos x="T46" y="T47"/>
+                            </a:cxn>
+                            <a:cxn ang="0">
+                              <a:pos x="T48" y="T49"/>
+                            </a:cxn>
+                            <a:cxn ang="0">
+                              <a:pos x="T50" y="T51"/>
+                            </a:cxn>
+                            <a:cxn ang="0">
+                              <a:pos x="T52" y="T53"/>
+                            </a:cxn>
+                            <a:cxn ang="0">
+                              <a:pos x="T54" y="T55"/>
+                            </a:cxn>
+                            <a:cxn ang="0">
+                              <a:pos x="T56" y="T57"/>
+                            </a:cxn>
+                            <a:cxn ang="0">
+                              <a:pos x="T58" y="T59"/>
+                            </a:cxn>
+                            <a:cxn ang="0">
+                              <a:pos x="T60" y="T61"/>
+                            </a:cxn>
+                            <a:cxn ang="0">
+                              <a:pos x="T62" y="T63"/>
+                            </a:cxn>
+                            <a:cxn ang="0">
+                              <a:pos x="T64" y="T65"/>
+                            </a:cxn>
+                          </a:cxnLst>
+                          <a:rect l="0" t="0" r="r" b="b"/>
+                          <a:pathLst>
+                            <a:path w="240" h="240">
+                              <a:moveTo>
+                                <a:pt x="240" y="120"/>
+                              </a:moveTo>
+                              <a:cubicBezTo>
+                                <a:pt x="240" y="128"/>
+                                <a:pt x="232" y="135"/>
+                                <a:pt x="230" y="142"/>
+                              </a:cubicBezTo>
+                              <a:cubicBezTo>
+                                <a:pt x="229" y="150"/>
+                                <a:pt x="233" y="159"/>
+                                <a:pt x="230" y="166"/>
+                              </a:cubicBezTo>
+                              <a:cubicBezTo>
+                                <a:pt x="227" y="173"/>
+                                <a:pt x="218" y="176"/>
+                                <a:pt x="214" y="183"/>
+                              </a:cubicBezTo>
+                              <a:cubicBezTo>
+                                <a:pt x="209" y="189"/>
+                                <a:pt x="210" y="199"/>
+                                <a:pt x="204" y="205"/>
+                              </a:cubicBezTo>
+                              <a:cubicBezTo>
+                                <a:pt x="199" y="210"/>
+                                <a:pt x="189" y="210"/>
+                                <a:pt x="182" y="214"/>
+                              </a:cubicBezTo>
+                              <a:cubicBezTo>
+                                <a:pt x="176" y="218"/>
+                                <a:pt x="173" y="228"/>
+                                <a:pt x="165" y="231"/>
+                              </a:cubicBezTo>
+                              <a:cubicBezTo>
+                                <a:pt x="159" y="234"/>
+                                <a:pt x="149" y="229"/>
+                                <a:pt x="142" y="231"/>
+                              </a:cubicBezTo>
+                              <a:cubicBezTo>
+                                <a:pt x="134" y="232"/>
+                                <a:pt x="127" y="240"/>
+                                <a:pt x="120" y="240"/>
+                              </a:cubicBezTo>
+                              <a:cubicBezTo>
+                                <a:pt x="112" y="240"/>
+                                <a:pt x="105" y="232"/>
+                                <a:pt x="97" y="231"/>
+                              </a:cubicBezTo>
+                              <a:cubicBezTo>
+                                <a:pt x="90" y="229"/>
+                                <a:pt x="81" y="234"/>
+                                <a:pt x="74" y="231"/>
+                              </a:cubicBezTo>
+                              <a:cubicBezTo>
+                                <a:pt x="67" y="228"/>
+                                <a:pt x="63" y="218"/>
+                                <a:pt x="57" y="214"/>
+                              </a:cubicBezTo>
+                              <a:cubicBezTo>
+                                <a:pt x="50" y="210"/>
+                                <a:pt x="40" y="210"/>
+                                <a:pt x="35" y="205"/>
+                              </a:cubicBezTo>
+                              <a:cubicBezTo>
+                                <a:pt x="29" y="199"/>
+                                <a:pt x="30" y="189"/>
+                                <a:pt x="26" y="183"/>
+                              </a:cubicBezTo>
+                              <a:cubicBezTo>
+                                <a:pt x="21" y="176"/>
+                                <a:pt x="12" y="173"/>
+                                <a:pt x="9" y="166"/>
+                              </a:cubicBezTo>
+                              <a:cubicBezTo>
+                                <a:pt x="6" y="159"/>
+                                <a:pt x="10" y="150"/>
+                                <a:pt x="9" y="142"/>
+                              </a:cubicBezTo>
+                              <a:cubicBezTo>
+                                <a:pt x="7" y="135"/>
+                                <a:pt x="0" y="128"/>
+                                <a:pt x="0" y="120"/>
+                              </a:cubicBezTo>
+                              <a:cubicBezTo>
+                                <a:pt x="0" y="112"/>
+                                <a:pt x="7" y="105"/>
+                                <a:pt x="9" y="98"/>
+                              </a:cubicBezTo>
+                              <a:cubicBezTo>
+                                <a:pt x="10" y="90"/>
+                                <a:pt x="6" y="81"/>
+                                <a:pt x="9" y="74"/>
+                              </a:cubicBezTo>
+                              <a:cubicBezTo>
+                                <a:pt x="12" y="67"/>
+                                <a:pt x="21" y="64"/>
+                                <a:pt x="26" y="57"/>
+                              </a:cubicBezTo>
+                              <a:cubicBezTo>
+                                <a:pt x="30" y="51"/>
+                                <a:pt x="29" y="41"/>
+                                <a:pt x="35" y="35"/>
+                              </a:cubicBezTo>
+                              <a:cubicBezTo>
+                                <a:pt x="40" y="30"/>
+                                <a:pt x="50" y="30"/>
+                                <a:pt x="57" y="26"/>
+                              </a:cubicBezTo>
+                              <a:cubicBezTo>
+                                <a:pt x="63" y="22"/>
+                                <a:pt x="67" y="12"/>
+                                <a:pt x="74" y="9"/>
+                              </a:cubicBezTo>
+                              <a:cubicBezTo>
+                                <a:pt x="81" y="6"/>
+                                <a:pt x="90" y="11"/>
+                                <a:pt x="97" y="9"/>
+                              </a:cubicBezTo>
+                              <a:cubicBezTo>
+                                <a:pt x="105" y="8"/>
+                                <a:pt x="112" y="0"/>
+                                <a:pt x="120" y="0"/>
+                              </a:cubicBezTo>
+                              <a:cubicBezTo>
+                                <a:pt x="127" y="0"/>
+                                <a:pt x="134" y="8"/>
+                                <a:pt x="142" y="9"/>
+                              </a:cubicBezTo>
+                              <a:cubicBezTo>
+                                <a:pt x="149" y="11"/>
+                                <a:pt x="159" y="6"/>
+                                <a:pt x="165" y="9"/>
+                              </a:cubicBezTo>
+                              <a:cubicBezTo>
+                                <a:pt x="173" y="12"/>
+                                <a:pt x="176" y="22"/>
+                                <a:pt x="182" y="26"/>
+                              </a:cubicBezTo>
+                              <a:cubicBezTo>
+                                <a:pt x="189" y="30"/>
+                                <a:pt x="199" y="30"/>
+                                <a:pt x="204" y="35"/>
+                              </a:cubicBezTo>
+                              <a:cubicBezTo>
+                                <a:pt x="210" y="41"/>
+                                <a:pt x="209" y="51"/>
+                                <a:pt x="214" y="57"/>
+                              </a:cubicBezTo>
+                              <a:cubicBezTo>
+                                <a:pt x="218" y="64"/>
+                                <a:pt x="227" y="67"/>
+                                <a:pt x="230" y="74"/>
+                              </a:cubicBezTo>
+                              <a:cubicBezTo>
+                                <a:pt x="233" y="81"/>
+                                <a:pt x="229" y="90"/>
+                                <a:pt x="230" y="98"/>
+                              </a:cubicBezTo>
+                              <a:cubicBezTo>
+                                <a:pt x="232" y="105"/>
+                                <a:pt x="240" y="112"/>
+                                <a:pt x="240" y="120"/>
+                              </a:cubicBezTo>
+                              <a:close/>
+                            </a:path>
+                          </a:pathLst>
+                        </a:custGeom>
+                        <a:solidFill>
+                          <a:schemeClr val="accent1"/>
+                        </a:solidFill>
+                        <a:ln>
+                          <a:noFill/>
+                        </a:ln>
+                      </wps:spPr>
+                      <wps:txbx>
+                        <w:txbxContent>
+                          <w:p>
+                            <w:pPr>
+                              <w:pStyle w:val="NoSpacing"/>
+                              <w:jc w:val="center"/>
+                              <w:rPr>
+                                <w:b/>
+                                <w:color w:val="E7E6E6" w:themeColor="background2"/>
+                                <w:spacing w:val="20"/>
+                                <w:sz w:val="36"/>
+                                <w:szCs w:val="36"/>
+                              </w:rPr>
+                            </w:pPr>
+                            <w:r>
+                              <w:rPr>
+                                <w:b/>
+                                <w:color w:val="E7E6E6" w:themeColor="background2"/>
+                                <w:spacing w:val="20"/>
+                                <w:sz w:val="36"/>
+                                <w:szCs w:val="36"/>
+                              </w:rPr>
+                              <w:fldChar w:fldCharType="begin"/>
+                            </w:r>
+                            <w:r>
+                              <w:rPr>
+                                <w:b/>
+                                <w:color w:val="E7E6E6" w:themeColor="background2"/>
+                                <w:spacing w:val="20"/>
+                                <w:sz w:val="36"/>
+                                <w:szCs w:val="36"/>
+                              </w:rPr>
+                              <w:instrText xml:space="preserve"> PAGE   \* MERGEFORMAT </w:instrText>
+                            </w:r>
+                            <w:r>
+                              <w:rPr>
+                                <w:b/>
+                                <w:color w:val="E7E6E6" w:themeColor="background2"/>
+                                <w:spacing w:val="20"/>
+                                <w:sz w:val="36"/>
+                                <w:szCs w:val="36"/>
+                              </w:rPr>
+                              <w:fldChar w:fldCharType="separate"/>
+                            </w:r>
+                            <w:r>
+                              <w:rPr>
+                                <w:b/>
+                                <w:noProof/>
+                                <w:color w:val="E7E6E6" w:themeColor="background2"/>
+                                <w:spacing w:val="20"/>
+                                <w:sz w:val="36"/>
+                                <w:szCs w:val="36"/>
+                              </w:rPr>
+                              <w:t>2</w:t>
+                            </w:r>
+                            <w:r>
+                              <w:rPr>
+                                <w:b/>
+                                <w:noProof/>
+                                <w:color w:val="E7E6E6" w:themeColor="background2"/>
+                                <w:spacing w:val="20"/>
+                                <w:sz w:val="36"/>
+                                <w:szCs w:val="36"/>
+                              </w:rPr>
+                              <w:fldChar w:fldCharType="end"/>
+                            </w:r>
+                          </w:p>
+                        </w:txbxContent>
+                      </wps:txbx>
+                      <wps:bodyPr vert="horz" wrap="square" lIns="91440" tIns="45720" rIns="91440" bIns="45720" numCol="1" anchor="ctr" anchorCtr="0" compatLnSpc="1">
+                        <a:prstTxWarp prst="textNoShape">
+                          <a:avLst/>
+                        </a:prstTxWarp>
+                      </wps:bodyPr>
+                    </wps:wsp>
+                  </wpg:wgp>
+                </a:graphicData>
+              </a:graphic>
+            </wp:anchor>
+          </w:drawing>
+        </mc:Choice>
+        <mc:Fallback>
+          <w:pict>
+            <v:group w14:anchorId="244F4260" id="Group 48" o:spid="_x0000_s1026" style="position:absolute;margin-left:0;margin-top:0;width:79.2pt;height:79.2pt;z-index:251659264;mso-position-horizontal:center;mso-position-horizontal-relative:page;mso-position-vertical:bottom;mso-position-vertical-relative:page" coordsize="10058,10058" o:gfxdata="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">
+              <v:rect id="Rectangle 49" o:spid="_x0000_s1027" style="position:absolute;width:10058;height:10058;visibility:visible;mso-wrap-style:square;v-text-anchor:middle" o:gfxdata="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" filled="f" stroked="f" strokeweight="1pt"/>
+              <v:shape id="Freeform 5" o:spid="_x0000_s1028" style="position:absolute;left:1047;top:1047;width:7874;height:7874;visibility:visible;mso-wrap-style:square;v-text-anchor:middle" coordsize="240,240" o:spt="100" o:gfxdata="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" adj="-11796480,,5400" path="m240,120v,8,-8,15,-10,22c229,150,233,159,230,166v-3,7,-12,10,-16,17c209,189,210,199,204,205v-5,5,-15,5,-22,9c176,218,173,228,165,231v-6,3,-16,-2,-23,c134,232,127,240,120,240v-8,,-15,-8,-23,-9c90,229,81,234,74,231,67,228,63,218,57,214v-7,-4,-17,-4,-22,-9c29,199,30,189,26,183,21,176,12,173,9,166v-3,-7,1,-16,,-24c7,135,,128,,120,,112,7,105,9,98,10,90,6,81,9,74,12,67,21,64,26,57v4,-6,3,-16,9,-22c40,30,50,30,57,26,63,22,67,12,74,9v7,-3,16,2,23,c105,8,112,,120,v7,,14,8,22,9c149,11,159,6,165,9v8,3,11,13,17,17c189,30,199,30,204,35v6,6,5,16,10,22c218,64,227,67,230,74v3,7,-1,16,,24c232,105,240,112,240,120xe" fillcolor="#4472c4 [3204]" stroked="f">
+                <v:stroke joinstyle="miter"/>
+                <v:formulas/>
+                <v:path arrowok="t" o:connecttype="custom" o:connectlocs="787400,393700;754592,465878;754592,544618;702098,600393;669290,672571;597112,702098;541338,757873;465878,757873;393700,787400;318241,757873;242782,757873;187008,702098;114829,672571;85302,600393;29528,544618;29528,465878;0,393700;29528,321522;29528,242782;85302,187008;114829,114829;187008,85302;242782,29528;318241,29528;393700,0;465878,29528;541338,29528;597112,85302;669290,114829;702098,187008;754592,242782;754592,321522;787400,393700" o:connectangles="0,0,0,0,0,0,0,0,0,0,0,0,0,0,0,0,0,0,0,0,0,0,0,0,0,0,0,0,0,0,0,0,0" textboxrect="0,0,240,240"/>
+                <v:textbox>
+                  <w:txbxContent>
+                    <w:p>
+                      <w:pPr>
+                        <w:pStyle w:val="NoSpacing"/>
+                        <w:jc w:val="center"/>
+                        <w:rPr>
+                          <w:b/>
+                          <w:color w:val="E7E6E6" w:themeColor="background2"/>
+                          <w:spacing w:val="20"/>
+                          <w:sz w:val="36"/>
+                          <w:szCs w:val="36"/>
+                        </w:rPr>
+                      </w:pPr>
+                      <w:r>
+                        <w:rPr>
+                          <w:b/>
+                          <w:color w:val="E7E6E6" w:themeColor="background2"/>
+                          <w:spacing w:val="20"/>
+                          <w:sz w:val="36"/>
+                          <w:szCs w:val="36"/>
+                        </w:rPr>
+                        <w:fldChar w:fldCharType="begin"/>
+                      </w:r>
+                      <w:r>
+                        <w:rPr>
+                          <w:b/>
+                          <w:color w:val="E7E6E6" w:themeColor="background2"/>
+                          <w:spacing w:val="20"/>
+                          <w:sz w:val="36"/>
+                          <w:szCs w:val="36"/>
+                        </w:rPr>
+                        <w:instrText xml:space="preserve"> PAGE   \* MERGEFORMAT </w:instrText>
+                      </w:r>
+                      <w:r>
+                        <w:rPr>
+                          <w:b/>
+                          <w:color w:val="E7E6E6" w:themeColor="background2"/>
+                          <w:spacing w:val="20"/>
+                          <w:sz w:val="36"/>
+                          <w:szCs w:val="36"/>
+                        </w:rPr>
+                        <w:fldChar w:fldCharType="separate"/>
+                      </w:r>
+                      <w:r>
+                        <w:rPr>
+                          <w:b/>
+                          <w:noProof/>
+                          <w:color w:val="E7E6E6" w:themeColor="background2"/>
+                          <w:spacing w:val="20"/>
+                          <w:sz w:val="36"/>
+                          <w:szCs w:val="36"/>
+                        </w:rPr>
+                        <w:t>2</w:t>
+                      </w:r>
+                      <w:r>
+                        <w:rPr>
+                          <w:b/>
+                          <w:noProof/>
+                          <w:color w:val="E7E6E6" w:themeColor="background2"/>
+                          <w:spacing w:val="20"/>
+                          <w:sz w:val="36"/>
+                          <w:szCs w:val="36"/>
+                        </w:rPr>
+                        <w:fldChar w:fldCharType="end"/>
+                      </w:r>
+                    </w:p>
+                  </w:txbxContent>
+                </v:textbox>
+              </v:shape>
+              <w10:wrap anchorx="page" anchory="page"/>
+            </v:group>
+          </w:pict>
+        </mc:Fallback>
+      </mc:AlternateContent>
+    </w:r>
+  </w:p>
+  <w:p>
+    <w:pPr>
+      <w:pStyle w:val="Footer"/>
+    </w:pPr>
+  </w:p>
+</w:ftr>
+</file>
+
+<file path=word/footnotes.xml><?xml version="1.0" encoding="utf-8"?>
+<w:footnotes xmlns:wpc="http://schemas.microsoft.com/office/word/2010/wordprocessingCanvas" xmlns:cx="http://schemas.microsoft.com/office/drawing/2014/chartex" xmlns:cx1="http://schemas.microsoft.com/office/drawing/2015/9/8/chartex" xmlns:cx2="http://schemas.microsoft.com/office/drawing/2015/10/21/chartex" xmlns:cx3="http://schemas.microsoft.com/office/drawing/2016/5/9/chartex" xmlns:cx4="http://schemas.microsoft.com/office/drawing/2016/5/10/chartex" xmlns:cx5="http://schemas.microsoft.com/office/drawing/2016/5/11/chartex" xmlns:cx6="http://schemas.microsoft.com/office/drawing/2016/5/12/chartex" xmlns:cx7="http://schemas.microsoft.com/office/drawing/2016/5/13/chartex" xmlns:cx8="http://schemas.microsoft.com/office/drawing/2016/5/14/chartex" xmlns:mc="http://schemas.openxmlformats.org/markup-compatibility/2006" xmlns:aink="http://schemas.microsoft.com/office/drawing/2016/ink" xmlns:am3d="http://schemas.microsoft.com/office/drawing/2017/model3d" xmlns:o="urn:schemas-microsoft-com:office:office" xmlns:r="http://schemas.openxmlformats.org/officeDocument/2006/relationships" xmlns:m="http://schemas.openxmlformats.org/officeDocument/2006/math" xmlns:v="urn:schemas-microsoft-com:vml" xmlns:wp14="http://schemas.microsoft.com/office/word/2010/wordprocessingDrawing" xmlns:wp="http://schemas.openxmlformats.org/drawingml/2006/wordprocessingDrawing" xmlns:w10="urn:schemas-microsoft-com:office:word" xmlns:w="http://schemas.openxmlformats.org/wordprocessingml/2006/main" xmlns:w14="http://schemas.microsoft.com/office/word/2010/wordml" xmlns:w15="http://schemas.microsoft.com/office/word/2012/wordml" xmlns:w16cid="http://schemas.microsoft.com/office/word/2016/wordml/cid" xmlns:w16se="http://schemas.microsoft.com/office/word/2015/wordml/symex" xmlns:wpg="http://schemas.microsoft.com/office/word/2010/wordprocessingGroup" xmlns:wpi="http://schemas.microsoft.com/office/word/2010/wordprocessingInk" xmlns:wne="http://schemas.microsoft.com/office/word/2006/wordml" xmlns:wps="http://schemas.microsoft.com/office/word/2010/wordprocessingShape" mc:Ignorable="w14 w15 w16se w16cid wp14">
+  <w:footnote w:type="separator" w:id="-1">
+    <w:p>
+      <w:pPr>
+        <w:spacing w:after="0" w:line="240" w:lineRule="auto"/>
+      </w:pPr>
+      <w:r>
+        <w:separator/>
+      </w:r>
+    </w:p>
+  </w:footnote>
+  <w:footnote w:type="continuationSeparator" w:id="0">
+    <w:p>
+      <w:pPr>
+        <w:spacing w:after="0" w:line="240" w:lineRule="auto"/>
+      </w:pPr>
+      <w:r>
+        <w:continuationSeparator/>
+      </w:r>
+    </w:p>
+  </w:footnote>
+</w:footnotes>
+</file>
+
+<file path=word/header1.xml><?xml version="1.0" encoding="utf-8"?>
+<w:hdr xmlns:wpc="http://schemas.microsoft.com/office/word/2010/wordprocessingCanvas" xmlns:cx="http://schemas.microsoft.com/office/drawing/2014/chartex" xmlns:cx1="http://schemas.microsoft.com/office/drawing/2015/9/8/chartex" xmlns:cx2="http://schemas.microsoft.com/office/drawing/2015/10/21/chartex" xmlns:cx3="http://schemas.microsoft.com/office/drawing/2016/5/9/chartex" xmlns:cx4="http://schemas.microsoft.com/office/drawing/2016/5/10/chartex" xmlns:cx5="http://schemas.microsoft.com/office/drawing/2016/5/11/chartex" xmlns:cx6="http://schemas.microsoft.com/office/drawing/2016/5/12/chartex" xmlns:cx7="http://schemas.microsoft.com/office/drawing/2016/5/13/chartex" xmlns:cx8="http://schemas.microsoft.com/office/drawing/2016/5/14/chartex" xmlns:mc="http://schemas.openxmlformats.org/markup-compatibility/2006" xmlns:aink="http://schemas.microsoft.com/office/drawing/2016/ink" xmlns:am3d="http://schemas.microsoft.com/office/drawing/2017/model3d" xmlns:o="urn:schemas-microsoft-com:office:office" xmlns:r="http://schemas.openxmlformats.org/officeDocument/2006/relationships" xmlns:m="http://schemas.openxmlformats.org/officeDocument/2006/math" xmlns:v="urn:schemas-microsoft-com:vml" xmlns:wp14="http://schemas.microsoft.com/office/word/2010/wordprocessingDrawing" xmlns:wp="http://schemas.openxmlformats.org/drawingml/2006/wordprocessingDrawing" xmlns:w10="urn:schemas-microsoft-com:office:word" xmlns:w="http://schemas.openxmlformats.org/wordprocessingml/2006/main" xmlns:w14="http://schemas.microsoft.com/office/word/2010/wordml" xmlns:w15="http://schemas.microsoft.com/office/word/2012/wordml" xmlns:w16cid="http://schemas.microsoft.com/office/word/2016/wordml/cid" xmlns:w16se="http://schemas.microsoft.com/office/word/2015/wordml/symex" xmlns:wpg="http://schemas.microsoft.com/office/word/2010/wordprocessingGroup" xmlns:wpi="http://schemas.microsoft.com/office/word/2010/wordprocessingInk" xmlns:wne="http://schemas.microsoft.com/office/word/2006/wordml" xmlns:wps="http://schemas.microsoft.com/office/word/2010/wordprocessingShape" mc:Ignorable="w14 w15 w16se w16cid wp14">
+  <w:sdt>
+    <w:sdtPr>
+      <w:rPr>
+        <w:color w:val="4472C4" w:themeColor="accent1"/>
+        <w:sz w:val="20"/>
+        <w:szCs w:val="20"/>
+      </w:rPr>
+      <w:alias w:val="Author"/>
+      <w:tag w:val=""/>
+      <w:id w:val="-952397527"/>
+      <w:placeholder>
+        <w:docPart w:val="2E629C662A3B1D43904FCF7BB2BBB8CA"/>
+      </w:placeholder>
+      <w:dataBinding w:prefixMappings="xmlns:ns0='http://purl.org/dc/elements/1.1/' xmlns:ns1='http://schemas.openxmlformats.org/package/2006/metadata/core-properties' " w:xpath="/ns1:coreProperties[1]/ns0:creator[1]" w:storeItemID="{6C3C8BC8-F283-45AE-878A-BAB7291924A1}"/>
+      <w:text/>
+    </w:sdtPr>
+    <w:sdtContent>
+      <w:p>
+        <w:pPr>
+          <w:pStyle w:val="Header"/>
+          <w:jc w:val="center"/>
+          <w:rPr>
+            <w:color w:val="4472C4" w:themeColor="accent1"/>
+            <w:sz w:val="20"/>
+          </w:rPr>
+        </w:pPr>
+        <w:r>
+          <w:rPr>
+            <w:color w:val="4472C4" w:themeColor="accent1"/>
+            <w:sz w:val="20"/>
+            <w:szCs w:val="20"/>
+          </w:rPr>
+          <w:t>Edward Welborn</w:t>
+        </w:r>
+      </w:p>
+    </w:sdtContent>
+  </w:sdt>
+  <w:p>
+    <w:pPr>
+      <w:pStyle w:val="Header"/>
+      <w:jc w:val="center"/>
+      <w:rPr>
+        <w:caps/>
+        <w:color w:val="4472C4" w:themeColor="accent1"/>
+      </w:rPr>
+    </w:pPr>
+    <w:r>
+      <w:rPr>
+        <w:caps/>
+        <w:color w:val="4472C4" w:themeColor="accent1"/>
+      </w:rPr>
+      <w:t xml:space="preserve"> </w:t>
+    </w:r>
+    <w:sdt>
+      <w:sdtPr>
+        <w:rPr>
+          <w:caps/>
+          <w:color w:val="4472C4" w:themeColor="accent1"/>
+        </w:rPr>
+        <w:alias w:val="Title"/>
+        <w:tag w:val=""/>
+        <w:id w:val="-1954942076"/>
+        <w:placeholder>
+          <w:docPart w:val="84AC5603CE7A3246AAAD90C1470C1215"/>
+        </w:placeholder>
+        <w:dataBinding w:prefixMappings="xmlns:ns0='http://purl.org/dc/elements/1.1/' xmlns:ns1='http://schemas.openxmlformats.org/package/2006/metadata/core-properties' " w:xpath="/ns1:coreProperties[1]/ns0:title[1]" w:storeItemID="{6C3C8BC8-F283-45AE-878A-BAB7291924A1}"/>
+        <w:text/>
+      </w:sdtPr>
+      <w:sdtContent>
+        <w:r>
+          <w:rPr>
+            <w:caps/>
+            <w:color w:val="4472C4" w:themeColor="accent1"/>
+          </w:rPr>
+          <w:t>Time Tracker final</w:t>
+        </w:r>
+      </w:sdtContent>
+    </w:sdt>
+  </w:p>
+  <w:p>
+    <w:pPr>
+      <w:pStyle w:val="Header"/>
+      <w:jc w:val="center"/>
+      <w:rPr>
+        <w:color w:val="4472C4" w:themeColor="accent1"/>
+        <w14:shadow w14:blurRad="38100" w14:dist="25400" w14:dir="5400000" w14:sx="100000" w14:sy="100000" w14:kx="0" w14:ky="0" w14:algn="ctr">
+          <w14:srgbClr w14:val="6E747A">
+            <w14:alpha w14:val="57000"/>
+          </w14:srgbClr>
+        </w14:shadow>
+        <w14:textOutline w14:w="0" w14:cap="flat" w14:cmpd="sng" w14:algn="ctr">
+          <w14:noFill/>
+          <w14:prstDash w14:val="solid"/>
+          <w14:round/>
+        </w14:textOutline>
+      </w:rPr>
+    </w:pPr>
+    <w:r>
+      <w:rPr>
+        <w:color w:val="4472C4" w:themeColor="accent1"/>
+        <w14:shadow w14:blurRad="38100" w14:dist="25400" w14:dir="5400000" w14:sx="100000" w14:sy="100000" w14:kx="0" w14:ky="0" w14:algn="ctr">
+          <w14:srgbClr w14:val="6E747A">
+            <w14:alpha w14:val="57000"/>
+          </w14:srgbClr>
+        </w14:shadow>
+        <w14:textOutline w14:w="0" w14:cap="flat" w14:cmpd="sng" w14:algn="ctr">
+          <w14:noFill/>
+          <w14:prstDash w14:val="solid"/>
+          <w14:round/>
+        </w14:textOutline>
+      </w:rPr>
+      <w:t>Project and Portfolio II</w:t>
+    </w:r>
+  </w:p>
+  <w:p>
+    <w:pPr>
+      <w:pStyle w:val="Header"/>
+      <w:jc w:val="center"/>
+      <w:rPr>
+        <w:color w:val="4472C4" w:themeColor="accent1"/>
+        <w14:shadow w14:blurRad="38100" w14:dist="25400" w14:dir="5400000" w14:sx="100000" w14:sy="100000" w14:kx="0" w14:ky="0" w14:algn="ctr">
+          <w14:srgbClr w14:val="6E747A">
+            <w14:alpha w14:val="57000"/>
+          </w14:srgbClr>
+        </w14:shadow>
+        <w14:textOutline w14:w="0" w14:cap="flat" w14:cmpd="sng" w14:algn="ctr">
+          <w14:noFill/>
+          <w14:prstDash w14:val="solid"/>
+          <w14:round/>
+        </w14:textOutline>
+      </w:rPr>
+    </w:pPr>
+    <w:r>
+      <w:rPr>
+        <w:color w:val="4472C4" w:themeColor="accent1"/>
+        <w14:shadow w14:blurRad="38100" w14:dist="25400" w14:dir="5400000" w14:sx="100000" w14:sy="100000" w14:kx="0" w14:ky="0" w14:algn="ctr">
+          <w14:srgbClr w14:val="6E747A">
+            <w14:alpha w14:val="57000"/>
+          </w14:srgbClr>
+        </w14:shadow>
+        <w14:textOutline w14:w="0" w14:cap="flat" w14:cmpd="sng" w14:algn="ctr">
+          <w14:noFill/>
+          <w14:prstDash w14:val="solid"/>
+          <w14:round/>
+        </w14:textOutline>
+      </w:rPr>
+      <w:t>MDV229-O</w:t>
+    </w:r>
+  </w:p>
+  <w:p>
+    <w:pPr>
+      <w:pStyle w:val="Header"/>
+      <w:jc w:val="center"/>
+      <w:rPr>
+        <w:color w:val="4472C4" w:themeColor="accent1"/>
+        <w14:shadow w14:blurRad="38100" w14:dist="25400" w14:dir="5400000" w14:sx="100000" w14:sy="100000" w14:kx="0" w14:ky="0" w14:algn="ctr">
+          <w14:srgbClr w14:val="6E747A">
+            <w14:alpha w14:val="57000"/>
+          </w14:srgbClr>
+        </w14:shadow>
+        <w14:textOutline w14:w="0" w14:cap="flat" w14:cmpd="sng" w14:algn="ctr">
+          <w14:noFill/>
+          <w14:prstDash w14:val="solid"/>
+          <w14:round/>
+        </w14:textOutline>
+      </w:rPr>
+    </w:pPr>
+    <w:r>
+      <w:rPr>
+        <w:color w:val="4472C4" w:themeColor="accent1"/>
+        <w14:shadow w14:blurRad="38100" w14:dist="25400" w14:dir="5400000" w14:sx="100000" w14:sy="100000" w14:kx="0" w14:ky="0" w14:algn="ctr">
+          <w14:srgbClr w14:val="6E747A">
+            <w14:alpha w14:val="57000"/>
+          </w14:srgbClr>
+        </w14:shadow>
+        <w14:textOutline w14:w="0" w14:cap="flat" w14:cmpd="sng" w14:algn="ctr">
+          <w14:noFill/>
+          <w14:prstDash w14:val="solid"/>
+          <w14:round/>
+        </w14:textOutline>
+      </w:rPr>
+      <w:t>C20190601</w:t>
+    </w:r>
+  </w:p>
+</w:hdr>
 </file>
 
 <file path=word/numbering.xml><?xml version="1.0" encoding="utf-8"?>
@@ -792,7 +1929,677 @@
       <w:u w:val="single"/>
     </w:rPr>
   </w:style>
+  <w:style w:type="paragraph" w:styleId="Header">
+    <w:name w:val="header"/>
+    <w:basedOn w:val="Normal"/>
+    <w:link w:val="HeaderChar"/>
+    <w:uiPriority w:val="99"/>
+    <w:unhideWhenUsed/>
+    <w:rsid w:val="005C05DC"/>
+    <w:pPr>
+      <w:tabs>
+        <w:tab w:val="center" w:pos="4680"/>
+        <w:tab w:val="right" w:pos="9360"/>
+      </w:tabs>
+      <w:spacing w:after="0" w:line="240" w:lineRule="auto"/>
+    </w:pPr>
+  </w:style>
+  <w:style w:type="character" w:customStyle="1" w:styleId="HeaderChar">
+    <w:name w:val="Header Char"/>
+    <w:basedOn w:val="DefaultParagraphFont"/>
+    <w:link w:val="Header"/>
+    <w:uiPriority w:val="99"/>
+    <w:rsid w:val="005C05DC"/>
+  </w:style>
+  <w:style w:type="paragraph" w:styleId="Footer">
+    <w:name w:val="footer"/>
+    <w:basedOn w:val="Normal"/>
+    <w:link w:val="FooterChar"/>
+    <w:uiPriority w:val="99"/>
+    <w:unhideWhenUsed/>
+    <w:rsid w:val="005C05DC"/>
+    <w:pPr>
+      <w:tabs>
+        <w:tab w:val="center" w:pos="4680"/>
+        <w:tab w:val="right" w:pos="9360"/>
+      </w:tabs>
+      <w:spacing w:after="0" w:line="240" w:lineRule="auto"/>
+    </w:pPr>
+  </w:style>
+  <w:style w:type="character" w:customStyle="1" w:styleId="FooterChar">
+    <w:name w:val="Footer Char"/>
+    <w:basedOn w:val="DefaultParagraphFont"/>
+    <w:link w:val="Footer"/>
+    <w:uiPriority w:val="99"/>
+    <w:rsid w:val="005C05DC"/>
+  </w:style>
+  <w:style w:type="paragraph" w:styleId="NoSpacing">
+    <w:name w:val="No Spacing"/>
+    <w:uiPriority w:val="1"/>
+    <w:qFormat/>
+    <w:rsid w:val="005C05DC"/>
+    <w:pPr>
+      <w:spacing w:after="0" w:line="240" w:lineRule="auto"/>
+    </w:pPr>
+    <w:rPr>
+      <w:rFonts w:eastAsiaTheme="minorEastAsia"/>
+      <w:lang w:eastAsia="zh-CN"/>
+    </w:rPr>
+  </w:style>
 </w:styles>
+</file>
+
+<file path=word/glossary/document.xml><?xml version="1.0" encoding="utf-8"?>
+<w:glossaryDocument xmlns:wpc="http://schemas.microsoft.com/office/word/2010/wordprocessingCanvas" xmlns:cx="http://schemas.microsoft.com/office/drawing/2014/chartex" xmlns:cx1="http://schemas.microsoft.com/office/drawing/2015/9/8/chartex" xmlns:cx2="http://schemas.microsoft.com/office/drawing/2015/10/21/chartex" xmlns:cx3="http://schemas.microsoft.com/office/drawing/2016/5/9/chartex" xmlns:cx4="http://schemas.microsoft.com/office/drawing/2016/5/10/chartex" xmlns:cx5="http://schemas.microsoft.com/office/drawing/2016/5/11/chartex" xmlns:cx6="http://schemas.microsoft.com/office/drawing/2016/5/12/chartex" xmlns:cx7="http://schemas.microsoft.com/office/drawing/2016/5/13/chartex" xmlns:cx8="http://schemas.microsoft.com/office/drawing/2016/5/14/chartex" xmlns:mc="http://schemas.openxmlformats.org/markup-compatibility/2006" xmlns:aink="http://schemas.microsoft.com/office/drawing/2016/ink" xmlns:am3d="http://schemas.microsoft.com/office/drawing/2017/model3d" xmlns:o="urn:schemas-microsoft-com:office:office" xmlns:r="http://schemas.openxmlformats.org/officeDocument/2006/relationships" xmlns:m="http://schemas.openxmlformats.org/officeDocument/2006/math" xmlns:v="urn:schemas-microsoft-com:vml" xmlns:wp14="http://schemas.microsoft.com/office/word/2010/wordprocessingDrawing" xmlns:wp="http://schemas.openxmlformats.org/drawingml/2006/wordprocessingDrawing" xmlns:w10="urn:schemas-microsoft-com:office:word" xmlns:w="http://schemas.openxmlformats.org/wordprocessingml/2006/main" xmlns:w14="http://schemas.microsoft.com/office/word/2010/wordml" xmlns:w15="http://schemas.microsoft.com/office/word/2012/wordml" xmlns:w16cid="http://schemas.microsoft.com/office/word/2016/wordml/cid" xmlns:w16se="http://schemas.microsoft.com/office/word/2015/wordml/symex" xmlns:wpg="http://schemas.microsoft.com/office/word/2010/wordprocessingGroup" xmlns:wpi="http://schemas.microsoft.com/office/word/2010/wordprocessingInk" xmlns:wne="http://schemas.microsoft.com/office/word/2006/wordml" xmlns:wps="http://schemas.microsoft.com/office/word/2010/wordprocessingShape" mc:Ignorable="w14 w15 w16se w16cid wp14">
+  <w:docParts>
+    <w:docPart>
+      <w:docPartPr>
+        <w:name w:val="2E629C662A3B1D43904FCF7BB2BBB8CA"/>
+        <w:category>
+          <w:name w:val="General"/>
+          <w:gallery w:val="placeholder"/>
+        </w:category>
+        <w:types>
+          <w:type w:val="bbPlcHdr"/>
+        </w:types>
+        <w:behaviors>
+          <w:behavior w:val="content"/>
+        </w:behaviors>
+        <w:guid w:val="{D4B8CCF2-FC14-5148-98C4-91CEA1E57993}"/>
+      </w:docPartPr>
+      <w:docPartBody>
+        <w:p>
+          <w:pPr>
+            <w:pStyle w:val="2E629C662A3B1D43904FCF7BB2BBB8CA"/>
+          </w:pPr>
+          <w:r>
+            <w:rPr>
+              <w:color w:val="4472C4" w:themeColor="accent1"/>
+              <w:sz w:val="20"/>
+              <w:szCs w:val="20"/>
+            </w:rPr>
+            <w:t>[Author name]</w:t>
+          </w:r>
+        </w:p>
+      </w:docPartBody>
+    </w:docPart>
+    <w:docPart>
+      <w:docPartPr>
+        <w:name w:val="84AC5603CE7A3246AAAD90C1470C1215"/>
+        <w:category>
+          <w:name w:val="General"/>
+          <w:gallery w:val="placeholder"/>
+        </w:category>
+        <w:types>
+          <w:type w:val="bbPlcHdr"/>
+        </w:types>
+        <w:behaviors>
+          <w:behavior w:val="content"/>
+        </w:behaviors>
+        <w:guid w:val="{4CA94B60-88AB-6345-8F0D-CD7570843200}"/>
+      </w:docPartPr>
+      <w:docPartBody>
+        <w:p>
+          <w:pPr>
+            <w:pStyle w:val="84AC5603CE7A3246AAAD90C1470C1215"/>
+          </w:pPr>
+          <w:r>
+            <w:rPr>
+              <w:caps/>
+              <w:color w:val="4472C4" w:themeColor="accent1"/>
+            </w:rPr>
+            <w:t>[Document title]</w:t>
+          </w:r>
+        </w:p>
+      </w:docPartBody>
+    </w:docPart>
+  </w:docParts>
+</w:glossaryDocument>
+</file>
+
+<file path=word/glossary/fontTable.xml><?xml version="1.0" encoding="utf-8"?>
+<w:fonts xmlns:mc="http://schemas.openxmlformats.org/markup-compatibility/2006" xmlns:r="http://schemas.openxmlformats.org/officeDocument/2006/relationships" xmlns:w="http://schemas.openxmlformats.org/wordprocessingml/2006/main" xmlns:w14="http://schemas.microsoft.com/office/word/2010/wordml" xmlns:w15="http://schemas.microsoft.com/office/word/2012/wordml" xmlns:w16cid="http://schemas.microsoft.com/office/word/2016/wordml/cid" xmlns:w16se="http://schemas.microsoft.com/office/word/2015/wordml/symex" mc:Ignorable="w14 w15 w16se w16cid">
+  <w:font w:name="Symbol">
+    <w:panose1 w:val="05050102010706020507"/>
+    <w:charset w:val="02"/>
+    <w:family w:val="decorative"/>
+    <w:pitch w:val="variable"/>
+    <w:sig w:usb0="00000000" w:usb1="10000000" w:usb2="00000000" w:usb3="00000000" w:csb0="80000000" w:csb1="00000000"/>
+  </w:font>
+  <w:font w:name="Times New Roman">
+    <w:panose1 w:val="02020603050405020304"/>
+    <w:charset w:val="00"/>
+    <w:family w:val="roman"/>
+    <w:pitch w:val="variable"/>
+    <w:sig w:usb0="E0002EFF" w:usb1="C000785B" w:usb2="00000009" w:usb3="00000000" w:csb0="000001FF" w:csb1="00000000"/>
+  </w:font>
+  <w:font w:name="Courier New">
+    <w:panose1 w:val="02070309020205020404"/>
+    <w:charset w:val="00"/>
+    <w:family w:val="modern"/>
+    <w:pitch w:val="fixed"/>
+    <w:sig w:usb0="E0002EFF" w:usb1="C0007843" w:usb2="00000009" w:usb3="00000000" w:csb0="000001FF" w:csb1="00000000"/>
+  </w:font>
+  <w:font w:name="Wingdings">
+    <w:panose1 w:val="05000000000000000000"/>
+    <w:charset w:val="02"/>
+    <w:family w:val="decorative"/>
+    <w:pitch w:val="variable"/>
+    <w:sig w:usb0="00000000" w:usb1="10000000" w:usb2="00000000" w:usb3="00000000" w:csb0="80000000" w:csb1="00000000"/>
+  </w:font>
+  <w:font w:name="Calibri">
+    <w:panose1 w:val="020F0502020204030204"/>
+    <w:charset w:val="00"/>
+    <w:family w:val="swiss"/>
+    <w:pitch w:val="variable"/>
+    <w:sig w:usb0="E0002AFF" w:usb1="C000247B" w:usb2="00000009" w:usb3="00000000" w:csb0="000001FF" w:csb1="00000000"/>
+  </w:font>
+  <w:font w:name="Calibri Light">
+    <w:panose1 w:val="020F0302020204030204"/>
+    <w:charset w:val="00"/>
+    <w:family w:val="swiss"/>
+    <w:pitch w:val="variable"/>
+    <w:sig w:usb0="E0002AFF" w:usb1="C000247B" w:usb2="00000009" w:usb3="00000000" w:csb0="000001FF" w:csb1="00000000"/>
+  </w:font>
+</w:fonts>
+</file>
+
+<file path=word/glossary/settings.xml><?xml version="1.0" encoding="utf-8"?>
+<w:settings xmlns:mc="http://schemas.openxmlformats.org/markup-compatibility/2006" xmlns:o="urn:schemas-microsoft-com:office:office" xmlns:r="http://schemas.openxmlformats.org/officeDocument/2006/relationships" xmlns:m="http://schemas.openxmlformats.org/officeDocument/2006/math" xmlns:v="urn:schemas-microsoft-com:vml" xmlns:w10="urn:schemas-microsoft-com:office:word" xmlns:w="http://schemas.openxmlformats.org/wordprocessingml/2006/main" xmlns:w14="http://schemas.microsoft.com/office/word/2010/wordml" xmlns:w15="http://schemas.microsoft.com/office/word/2012/wordml" xmlns:w16cid="http://schemas.microsoft.com/office/word/2016/wordml/cid" xmlns:w16se="http://schemas.microsoft.com/office/word/2015/wordml/symex" xmlns:sl="http://schemas.openxmlformats.org/schemaLibrary/2006/main" mc:Ignorable="w14 w15 w16se w16cid">
+  <w:view w:val="normal"/>
+  <w:defaultTabStop w:val="720"/>
+  <w:characterSpacingControl w:val="doNotCompress"/>
+  <w:compat>
+    <w:useFELayout/>
+    <w:compatSetting w:name="compatibilityMode" w:uri="http://schemas.microsoft.com/office/word" w:val="15"/>
+    <w:compatSetting w:name="overrideTableStyleFontSizeAndJustification" w:uri="http://schemas.microsoft.com/office/word" w:val="1"/>
+    <w:compatSetting w:name="enableOpenTypeFeatures" w:uri="http://schemas.microsoft.com/office/word" w:val="1"/>
+    <w:compatSetting w:name="doNotFlipMirrorIndents" w:uri="http://schemas.microsoft.com/office/word" w:val="1"/>
+    <w:compatSetting w:name="differentiateMultirowTableHeaders" w:uri="http://schemas.microsoft.com/office/word" w:val="1"/>
+    <w:compatSetting w:name="useWord2013TrackBottomHyphenation" w:uri="http://schemas.microsoft.com/office/word" w:val="0"/>
+  </w:compat>
+  <w:rsids>
+    <w:rsidRoot w:val="00CC3B47"/>
+    <w:rsid w:val="004D580D"/>
+    <w:rsid w:val="00CC3B47"/>
+  </w:rsids>
+  <m:mathPr>
+    <m:mathFont m:val="Cambria Math"/>
+    <m:brkBin m:val="before"/>
+    <m:brkBinSub m:val="--"/>
+    <m:smallFrac m:val="0"/>
+    <m:dispDef/>
+    <m:lMargin m:val="0"/>
+    <m:rMargin m:val="0"/>
+    <m:defJc m:val="centerGroup"/>
+    <m:wrapIndent m:val="1440"/>
+    <m:intLim m:val="subSup"/>
+    <m:naryLim m:val="undOvr"/>
+  </m:mathPr>
+  <w:themeFontLang w:val="en-US"/>
+  <w:clrSchemeMapping w:bg1="light1" w:t1="dark1" w:bg2="light2" w:t2="dark2" w:accent1="accent1" w:accent2="accent2" w:accent3="accent3" w:accent4="accent4" w:accent5="accent5" w:accent6="accent6" w:hyperlink="hyperlink" w:followedHyperlink="followedHyperlink"/>
+  <w:decimalSymbol w:val="."/>
+  <w:listSeparator w:val=","/>
+  <w15:chartTrackingRefBased/>
+</w:settings>
+</file>
+
+<file path=word/glossary/styles.xml><?xml version="1.0" encoding="utf-8"?>
+<w:styles xmlns:mc="http://schemas.openxmlformats.org/markup-compatibility/2006" xmlns:r="http://schemas.openxmlformats.org/officeDocument/2006/relationships" xmlns:w="http://schemas.openxmlformats.org/wordprocessingml/2006/main" xmlns:w14="http://schemas.microsoft.com/office/word/2010/wordml" xmlns:w15="http://schemas.microsoft.com/office/word/2012/wordml" xmlns:w16cid="http://schemas.microsoft.com/office/word/2016/wordml/cid" xmlns:w16se="http://schemas.microsoft.com/office/word/2015/wordml/symex" mc:Ignorable="w14 w15 w16se w16cid">
+  <w:docDefaults>
+    <w:rPrDefault>
+      <w:rPr>
+        <w:rFonts w:asciiTheme="minorHAnsi" w:eastAsiaTheme="minorEastAsia" w:hAnsiTheme="minorHAnsi" w:cstheme="minorBidi"/>
+        <w:sz w:val="24"/>
+        <w:szCs w:val="24"/>
+        <w:lang w:val="en-US" w:eastAsia="en-US" w:bidi="ar-SA"/>
+      </w:rPr>
+    </w:rPrDefault>
+    <w:pPrDefault/>
+  </w:docDefaults>
+  <w:latentStyles w:defLockedState="0" w:defUIPriority="99" w:defSemiHidden="0" w:defUnhideWhenUsed="0" w:defQFormat="0" w:count="376">
+    <w:lsdException w:name="Normal" w:uiPriority="0" w:qFormat="1"/>
+    <w:lsdException w:name="heading 1" w:uiPriority="9" w:qFormat="1"/>
+    <w:lsdException w:name="heading 2" w:semiHidden="1" w:uiPriority="9" w:unhideWhenUsed="1" w:qFormat="1"/>
+    <w:lsdException w:name="heading 3" w:semiHidden="1" w:uiPriority="9" w:unhideWhenUsed="1" w:qFormat="1"/>
+    <w:lsdException w:name="heading 4" w:semiHidden="1" w:uiPriority="9" w:unhideWhenUsed="1" w:qFormat="1"/>
+    <w:lsdException w:name="heading 5" w:semiHidden="1" w:uiPriority="9" w:unhideWhenUsed="1" w:qFormat="1"/>
+    <w:lsdException w:name="heading 6" w:semiHidden="1" w:uiPriority="9" w:unhideWhenUsed="1" w:qFormat="1"/>
+    <w:lsdException w:name="heading 7" w:semiHidden="1" w:uiPriority="9" w:unhideWhenUsed="1" w:qFormat="1"/>
+    <w:lsdException w:name="heading 8" w:semiHidden="1" w:uiPriority="9" w:unhideWhenUsed="1" w:qFormat="1"/>
+    <w:lsdException w:name="heading 9" w:semiHidden="1" w:uiPriority="9" w:unhideWhenUsed="1" w:qFormat="1"/>
+    <w:lsdException w:name="index 1" w:semiHidden="1" w:unhideWhenUsed="1"/>
+    <w:lsdException w:name="index 2" w:semiHidden="1" w:unhideWhenUsed="1"/>
+    <w:lsdException w:name="index 3" w:semiHidden="1" w:unhideWhenUsed="1"/>
+    <w:lsdException w:name="index 4" w:semiHidden="1" w:unhideWhenUsed="1"/>
+    <w:lsdException w:name="index 5" w:semiHidden="1" w:unhideWhenUsed="1"/>
+    <w:lsdException w:name="index 6" w:semiHidden="1" w:unhideWhenUsed="1"/>
+    <w:lsdException w:name="index 7" w:semiHidden="1" w:unhideWhenUsed="1"/>
+    <w:lsdException w:name="index 8" w:semiHidden="1" w:unhideWhenUsed="1"/>
+    <w:lsdException w:name="index 9" w:semiHidden="1" w:unhideWhenUsed="1"/>
+    <w:lsdException w:name="toc 1" w:semiHidden="1" w:uiPriority="39" w:unhideWhenUsed="1"/>
+    <w:lsdException w:name="toc 2" w:semiHidden="1" w:uiPriority="39" w:unhideWhenUsed="1"/>
+    <w:lsdException w:name="toc 3" w:semiHidden="1" w:uiPriority="39" w:unhideWhenUsed="1"/>
+    <w:lsdException w:name="toc 4" w:semiHidden="1" w:uiPriority="39" w:unhideWhenUsed="1"/>
+    <w:lsdException w:name="toc 5" w:semiHidden="1" w:uiPriority="39" w:unhideWhenUsed="1"/>
+    <w:lsdException w:name="toc 6" w:semiHidden="1" w:uiPriority="39" w:unhideWhenUsed="1"/>
+    <w:lsdException w:name="toc 7" w:semiHidden="1" w:uiPriority="39" w:unhideWhenUsed="1"/>
+    <w:lsdException w:name="toc 8" w:semiHidden="1" w:uiPriority="39" w:unhideWhenUsed="1"/>
+    <w:lsdException w:name="toc 9" w:semiHidden="1" w:uiPriority="39" w:unhideWhenUsed="1"/>
+    <w:lsdException w:name="Normal Indent" w:semiHidden="1" w:unhideWhenUsed="1"/>
+    <w:lsdException w:name="footnote text" w:semiHidden="1" w:unhideWhenUsed="1"/>
+    <w:lsdException w:name="annotation text" w:semiHidden="1" w:unhideWhenUsed="1"/>
+    <w:lsdException w:name="header" w:semiHidden="1" w:unhideWhenUsed="1"/>
+    <w:lsdException w:name="footer" w:semiHidden="1" w:unhideWhenUsed="1"/>
+    <w:lsdException w:name="index heading" w:semiHidden="1" w:unhideWhenUsed="1"/>
+    <w:lsdException w:name="caption" w:semiHidden="1" w:uiPriority="35" w:unhideWhenUsed="1" w:qFormat="1"/>
+    <w:lsdException w:name="table of figures" w:semiHidden="1" w:unhideWhenUsed="1"/>
+    <w:lsdException w:name="envelope address" w:semiHidden="1" w:unhideWhenUsed="1"/>
+    <w:lsdException w:name="envelope return" w:semiHidden="1" w:unhideWhenUsed="1"/>
+    <w:lsdException w:name="footnote reference" w:semiHidden="1" w:unhideWhenUsed="1"/>
+    <w:lsdException w:name="annotation reference" w:semiHidden="1" w:unhideWhenUsed="1"/>
+    <w:lsdException w:name="line number" w:semiHidden="1" w:unhideWhenUsed="1"/>
+    <w:lsdException w:name="page number" w:semiHidden="1" w:unhideWhenUsed="1"/>
+    <w:lsdException w:name="endnote reference" w:semiHidden="1" w:unhideWhenUsed="1"/>
+    <w:lsdException w:name="endnote text" w:semiHidden="1" w:unhideWhenUsed="1"/>
+    <w:lsdException w:name="table of authorities" w:semiHidden="1" w:unhideWhenUsed="1"/>
+    <w:lsdException w:name="macro" w:semiHidden="1" w:unhideWhenUsed="1"/>
+    <w:lsdException w:name="toa heading" w:semiHidden="1" w:unhideWhenUsed="1"/>
+    <w:lsdException w:name="List" w:semiHidden="1" w:unhideWhenUsed="1"/>
+    <w:lsdException w:name="List Bullet" w:semiHidden="1" w:unhideWhenUsed="1"/>
+    <w:lsdException w:name="List Number" w:semiHidden="1" w:unhideWhenUsed="1"/>
+    <w:lsdException w:name="List 2" w:semiHidden="1" w:unhideWhenUsed="1"/>
+    <w:lsdException w:name="List 3" w:semiHidden="1" w:unhideWhenUsed="1"/>
+    <w:lsdException w:name="List 4" w:semiHidden="1" w:unhideWhenUsed="1"/>
+    <w:lsdException w:name="List 5" w:semiHidden="1" w:unhideWhenUsed="1"/>
+    <w:lsdException w:name="List Bullet 2" w:semiHidden="1" w:unhideWhenUsed="1"/>
+    <w:lsdException w:name="List Bullet 3" w:semiHidden="1" w:unhideWhenUsed="1"/>
+    <w:lsdException w:name="List Bullet 4" w:semiHidden="1" w:unhideWhenUsed="1"/>
+    <w:lsdException w:name="List Bullet 5" w:semiHidden="1" w:unhideWhenUsed="1"/>
+    <w:lsdException w:name="List Number 2" w:semiHidden="1" w:unhideWhenUsed="1"/>
+    <w:lsdException w:name="List Number 3" w:semiHidden="1" w:unhideWhenUsed="1"/>
+    <w:lsdException w:name="List Number 4" w:semiHidden="1" w:unhideWhenUsed="1"/>
+    <w:lsdException w:name="List Number 5" w:semiHidden="1" w:unhideWhenUsed="1"/>
+    <w:lsdException w:name="Title" w:uiPriority="10" w:qFormat="1"/>
+    <w:lsdException w:name="Closing" w:semiHidden="1" w:unhideWhenUsed="1"/>
+    <w:lsdException w:name="Signature" w:semiHidden="1" w:unhideWhenUsed="1"/>
+    <w:lsdException w:name="Default Paragraph Font" w:semiHidden="1" w:uiPriority="1" w:unhideWhenUsed="1"/>
+    <w:lsdException w:name="Body Text" w:semiHidden="1" w:unhideWhenUsed="1"/>
+    <w:lsdException w:name="Body Text Indent" w:semiHidden="1" w:unhideWhenUsed="1"/>
+    <w:lsdException w:name="List Continue" w:semiHidden="1" w:unhideWhenUsed="1"/>
+    <w:lsdException w:name="List Continue 2" w:semiHidden="1" w:unhideWhenUsed="1"/>
+    <w:lsdException w:name="List Continue 3" w:semiHidden="1" w:unhideWhenUsed="1"/>
+    <w:lsdException w:name="List Continue 4" w:semiHidden="1" w:unhideWhenUsed="1"/>
+    <w:lsdException w:name="List Continue 5" w:semiHidden="1" w:unhideWhenUsed="1"/>
+    <w:lsdException w:name="Message Header" w:semiHidden="1" w:unhideWhenUsed="1"/>
+    <w:lsdException w:name="Subtitle" w:uiPriority="11" w:qFormat="1"/>
+    <w:lsdException w:name="Salutation" w:semiHidden="1" w:unhideWhenUsed="1"/>
+    <w:lsdException w:name="Date" w:semiHidden="1" w:unhideWhenUsed="1"/>
+    <w:lsdException w:name="Body Text First Indent" w:semiHidden="1" w:unhideWhenUsed="1"/>
+    <w:lsdException w:name="Body Text First Indent 2" w:semiHidden="1" w:unhideWhenUsed="1"/>
+    <w:lsdException w:name="Note Heading" w:semiHidden="1" w:unhideWhenUsed="1"/>
+    <w:lsdException w:name="Body Text 2" w:semiHidden="1" w:unhideWhenUsed="1"/>
+    <w:lsdException w:name="Body Text 3" w:semiHidden="1" w:unhideWhenUsed="1"/>
+    <w:lsdException w:name="Body Text Indent 2" w:semiHidden="1" w:unhideWhenUsed="1"/>
+    <w:lsdException w:name="Body Text Indent 3" w:semiHidden="1" w:unhideWhenUsed="1"/>
+    <w:lsdException w:name="Block Text" w:semiHidden="1" w:unhideWhenUsed="1"/>
+    <w:lsdException w:name="Hyperlink" w:semiHidden="1" w:unhideWhenUsed="1"/>
+    <w:lsdException w:name="FollowedHyperlink" w:semiHidden="1" w:unhideWhenUsed="1"/>
+    <w:lsdException w:name="Strong" w:uiPriority="22" w:qFormat="1"/>
+    <w:lsdException w:name="Emphasis" w:uiPriority="20" w:qFormat="1"/>
+    <w:lsdException w:name="Document Map" w:semiHidden="1" w:unhideWhenUsed="1"/>
+    <w:lsdException w:name="Plain Text" w:semiHidden="1" w:unhideWhenUsed="1"/>
+    <w:lsdException w:name="E-mail Signature" w:semiHidden="1" w:unhideWhenUsed="1"/>
+    <w:lsdException w:name="HTML Top of Form" w:semiHidden="1" w:unhideWhenUsed="1"/>
+    <w:lsdException w:name="HTML Bottom of Form" w:semiHidden="1" w:unhideWhenUsed="1"/>
+    <w:lsdException w:name="Normal (Web)" w:semiHidden="1" w:unhideWhenUsed="1"/>
+    <w:lsdException w:name="HTML Acronym" w:semiHidden="1" w:unhideWhenUsed="1"/>
+    <w:lsdException w:name="HTML Address" w:semiHidden="1" w:unhideWhenUsed="1"/>
+    <w:lsdException w:name="HTML Cite" w:semiHidden="1" w:unhideWhenUsed="1"/>
+    <w:lsdException w:name="HTML Code" w:semiHidden="1" w:unhideWhenUsed="1"/>
+    <w:lsdException w:name="HTML Definition" w:semiHidden="1" w:unhideWhenUsed="1"/>
+    <w:lsdException w:name="HTML Keyboard" w:semiHidden="1" w:unhideWhenUsed="1"/>
+    <w:lsdException w:name="HTML Preformatted" w:semiHidden="1" w:unhideWhenUsed="1"/>
+    <w:lsdException w:name="HTML Sample" w:semiHidden="1" w:unhideWhenUsed="1"/>
+    <w:lsdException w:name="HTML Typewriter" w:semiHidden="1" w:unhideWhenUsed="1"/>
+    <w:lsdException w:name="HTML Variable" w:semiHidden="1" w:unhideWhenUsed="1"/>
+    <w:lsdException w:name="Normal Table" w:semiHidden="1" w:unhideWhenUsed="1"/>
+    <w:lsdException w:name="annotation subject" w:semiHidden="1" w:unhideWhenUsed="1"/>
+    <w:lsdException w:name="No List" w:semiHidden="1" w:unhideWhenUsed="1"/>
+    <w:lsdException w:name="Outline List 1" w:semiHidden="1" w:unhideWhenUsed="1"/>
+    <w:lsdException w:name="Outline List 2" w:semiHidden="1" w:unhideWhenUsed="1"/>
+    <w:lsdException w:name="Outline List 3" w:semiHidden="1" w:unhideWhenUsed="1"/>
+    <w:lsdException w:name="Table Simple 1" w:semiHidden="1" w:unhideWhenUsed="1"/>
+    <w:lsdException w:name="Table Simple 2" w:semiHidden="1" w:unhideWhenUsed="1"/>
+    <w:lsdException w:name="Table Simple 3" w:semiHidden="1" w:unhideWhenUsed="1"/>
+    <w:lsdException w:name="Table Classic 1" w:semiHidden="1" w:unhideWhenUsed="1"/>
+    <w:lsdException w:name="Table Classic 2" w:semiHidden="1" w:unhideWhenUsed="1"/>
+    <w:lsdException w:name="Table Classic 3" w:semiHidden="1" w:unhideWhenUsed="1"/>
+    <w:lsdException w:name="Table Classic 4" w:semiHidden="1" w:unhideWhenUsed="1"/>
+    <w:lsdException w:name="Table Colorful 1" w:semiHidden="1" w:unhideWhenUsed="1"/>
+    <w:lsdException w:name="Table Colorful 2" w:semiHidden="1" w:unhideWhenUsed="1"/>
+    <w:lsdException w:name="Table Colorful 3" w:semiHidden="1" w:unhideWhenUsed="1"/>
+    <w:lsdException w:name="Table Columns 1" w:semiHidden="1" w:unhideWhenUsed="1"/>
+    <w:lsdException w:name="Table Columns 2" w:semiHidden="1" w:unhideWhenUsed="1"/>
+    <w:lsdException w:name="Table Columns 3" w:semiHidden="1" w:unhideWhenUsed="1"/>
+    <w:lsdException w:name="Table Columns 4" w:semiHidden="1" w:unhideWhenUsed="1"/>
+    <w:lsdException w:name="Table Columns 5" w:semiHidden="1" w:unhideWhenUsed="1"/>
+    <w:lsdException w:name="Table Grid 1" w:semiHidden="1" w:unhideWhenUsed="1"/>
+    <w:lsdException w:name="Table Grid 2" w:semiHidden="1" w:unhideWhenUsed="1"/>
+    <w:lsdException w:name="Table Grid 3" w:semiHidden="1" w:unhideWhenUsed="1"/>
+    <w:lsdException w:name="Table Grid 4" w:semiHidden="1" w:unhideWhenUsed="1"/>
+    <w:lsdException w:name="Table Grid 5" w:semiHidden="1" w:unhideWhenUsed="1"/>
+    <w:lsdException w:name="Table Grid 6" w:semiHidden="1" w:unhideWhenUsed="1"/>
+    <w:lsdException w:name="Table Grid 7" w:semiHidden="1" w:unhideWhenUsed="1"/>
+    <w:lsdException w:name="Table Grid 8" w:semiHidden="1" w:unhideWhenUsed="1"/>
+    <w:lsdException w:name="Table List 1" w:semiHidden="1" w:unhideWhenUsed="1"/>
+    <w:lsdException w:name="Table List 2" w:semiHidden="1" w:unhideWhenUsed="1"/>
+    <w:lsdException w:name="Table List 3" w:semiHidden="1" w:unhideWhenUsed="1"/>
+    <w:lsdException w:name="Table List 4" w:semiHidden="1" w:unhideWhenUsed="1"/>
+    <w:lsdException w:name="Table List 5" w:semiHidden="1" w:unhideWhenUsed="1"/>
+    <w:lsdException w:name="Table List 6" w:semiHidden="1" w:unhideWhenUsed="1"/>
+    <w:lsdException w:name="Table List 7" w:semiHidden="1" w:unhideWhenUsed="1"/>
+    <w:lsdException w:name="Table List 8" w:semiHidden="1" w:unhideWhenUsed="1"/>
+    <w:lsdException w:name="Table 3D effects 1" w:semiHidden="1" w:unhideWhenUsed="1"/>
+    <w:lsdException w:name="Table 3D effects 2" w:semiHidden="1" w:unhideWhenUsed="1"/>
+    <w:lsdException w:name="Table 3D effects 3" w:semiHidden="1" w:unhideWhenUsed="1"/>
+    <w:lsdException w:name="Table Contemporary" w:semiHidden="1" w:unhideWhenUsed="1"/>
+    <w:lsdException w:name="Table Elegant" w:semiHidden="1" w:unhideWhenUsed="1"/>
+    <w:lsdException w:name="Table Professional" w:semiHidden="1" w:unhideWhenUsed="1"/>
+    <w:lsdException w:name="Table Subtle 1" w:semiHidden="1" w:unhideWhenUsed="1"/>
+    <w:lsdException w:name="Table Subtle 2" w:semiHidden="1" w:unhideWhenUsed="1"/>
+    <w:lsdException w:name="Table Web 1" w:semiHidden="1" w:unhideWhenUsed="1"/>
+    <w:lsdException w:name="Table Web 2" w:semiHidden="1" w:unhideWhenUsed="1"/>
+    <w:lsdException w:name="Table Web 3" w:semiHidden="1" w:unhideWhenUsed="1"/>
+    <w:lsdException w:name="Balloon Text" w:semiHidden="1" w:unhideWhenUsed="1"/>
+    <w:lsdException w:name="Table Grid" w:uiPriority="39"/>
+    <w:lsdException w:name="Table Theme" w:semiHidden="1" w:unhideWhenUsed="1"/>
+    <w:lsdException w:name="Placeholder Text" w:semiHidden="1"/>
+    <w:lsdException w:name="No Spacing" w:uiPriority="1" w:qFormat="1"/>
+    <w:lsdException w:name="Light Shading" w:uiPriority="60"/>
+    <w:lsdException w:name="Light List" w:uiPriority="61"/>
+    <w:lsdException w:name="Light Grid" w:uiPriority="62"/>
+    <w:lsdException w:name="Medium Shading 1" w:uiPriority="63"/>
+    <w:lsdException w:name="Medium Shading 2" w:uiPriority="64"/>
+    <w:lsdException w:name="Medium List 1" w:uiPriority="65"/>
+    <w:lsdException w:name="Medium List 2" w:uiPriority="66"/>
+    <w:lsdException w:name="Medium Grid 1" w:uiPriority="67"/>
+    <w:lsdException w:name="Medium Grid 2" w:uiPriority="68"/>
+    <w:lsdException w:name="Medium Grid 3" w:uiPriority="69"/>
+    <w:lsdException w:name="Dark List" w:uiPriority="70"/>
+    <w:lsdException w:name="Colorful Shading" w:uiPriority="71"/>
+    <w:lsdException w:name="Colorful List" w:uiPriority="72"/>
+    <w:lsdException w:name="Colorful Grid" w:uiPriority="73"/>
+    <w:lsdException w:name="Light Shading Accent 1" w:uiPriority="60"/>
+    <w:lsdException w:name="Light List Accent 1" w:uiPriority="61"/>
+    <w:lsdException w:name="Light Grid Accent 1" w:uiPriority="62"/>
+    <w:lsdException w:name="Medium Shading 1 Accent 1" w:uiPriority="63"/>
+    <w:lsdException w:name="Medium Shading 2 Accent 1" w:uiPriority="64"/>
+    <w:lsdException w:name="Medium List 1 Accent 1" w:uiPriority="65"/>
+    <w:lsdException w:name="Revision" w:semiHidden="1"/>
+    <w:lsdException w:name="List Paragraph" w:uiPriority="34" w:qFormat="1"/>
+    <w:lsdException w:name="Quote" w:uiPriority="29" w:qFormat="1"/>
+    <w:lsdException w:name="Intense Quote" w:uiPriority="30" w:qFormat="1"/>
+    <w:lsdException w:name="Medium List 2 Accent 1" w:uiPriority="66"/>
+    <w:lsdException w:name="Medium Grid 1 Accent 1" w:uiPriority="67"/>
+    <w:lsdException w:name="Medium Grid 2 Accent 1" w:uiPriority="68"/>
+    <w:lsdException w:name="Medium Grid 3 Accent 1" w:uiPriority="69"/>
+    <w:lsdException w:name="Dark List Accent 1" w:uiPriority="70"/>
+    <w:lsdException w:name="Colorful Shading Accent 1" w:uiPriority="71"/>
+    <w:lsdException w:name="Colorful List Accent 1" w:uiPriority="72"/>
+    <w:lsdException w:name="Colorful Grid Accent 1" w:uiPriority="73"/>
+    <w:lsdException w:name="Light Shading Accent 2" w:uiPriority="60"/>
+    <w:lsdException w:name="Light List Accent 2" w:uiPriority="61"/>
+    <w:lsdException w:name="Light Grid Accent 2" w:uiPriority="62"/>
+    <w:lsdException w:name="Medium Shading 1 Accent 2" w:uiPriority="63"/>
+    <w:lsdException w:name="Medium Shading 2 Accent 2" w:uiPriority="64"/>
+    <w:lsdException w:name="Medium List 1 Accent 2" w:uiPriority="65"/>
+    <w:lsdException w:name="Medium List 2 Accent 2" w:uiPriority="66"/>
+    <w:lsdException w:name="Medium Grid 1 Accent 2" w:uiPriority="67"/>
+    <w:lsdException w:name="Medium Grid 2 Accent 2" w:uiPriority="68"/>
+    <w:lsdException w:name="Medium Grid 3 Accent 2" w:uiPriority="69"/>
+    <w:lsdException w:name="Dark List Accent 2" w:uiPriority="70"/>
+    <w:lsdException w:name="Colorful Shading Accent 2" w:uiPriority="71"/>
+    <w:lsdException w:name="Colorful List Accent 2" w:uiPriority="72"/>
+    <w:lsdException w:name="Colorful Grid Accent 2" w:uiPriority="73"/>
+    <w:lsdException w:name="Light Shading Accent 3" w:uiPriority="60"/>
+    <w:lsdException w:name="Light List Accent 3" w:uiPriority="61"/>
+    <w:lsdException w:name="Light Grid Accent 3" w:uiPriority="62"/>
+    <w:lsdException w:name="Medium Shading 1 Accent 3" w:uiPriority="63"/>
+    <w:lsdException w:name="Medium Shading 2 Accent 3" w:uiPriority="64"/>
+    <w:lsdException w:name="Medium List 1 Accent 3" w:uiPriority="65"/>
+    <w:lsdException w:name="Medium List 2 Accent 3" w:uiPriority="66"/>
+    <w:lsdException w:name="Medium Grid 1 Accent 3" w:uiPriority="67"/>
+    <w:lsdException w:name="Medium Grid 2 Accent 3" w:uiPriority="68"/>
+    <w:lsdException w:name="Medium Grid 3 Accent 3" w:uiPriority="69"/>
+    <w:lsdException w:name="Dark List Accent 3" w:uiPriority="70"/>
+    <w:lsdException w:name="Colorful Shading Accent 3" w:uiPriority="71"/>
+    <w:lsdException w:name="Colorful List Accent 3" w:uiPriority="72"/>
+    <w:lsdException w:name="Colorful Grid Accent 3" w:uiPriority="73"/>
+    <w:lsdException w:name="Light Shading Accent 4" w:uiPriority="60"/>
+    <w:lsdException w:name="Light List Accent 4" w:uiPriority="61"/>
+    <w:lsdException w:name="Light Grid Accent 4" w:uiPriority="62"/>
+    <w:lsdException w:name="Medium Shading 1 Accent 4" w:uiPriority="63"/>
+    <w:lsdException w:name="Medium Shading 2 Accent 4" w:uiPriority="64"/>
+    <w:lsdException w:name="Medium List 1 Accent 4" w:uiPriority="65"/>
+    <w:lsdException w:name="Medium List 2 Accent 4" w:uiPriority="66"/>
+    <w:lsdException w:name="Medium Grid 1 Accent 4" w:uiPriority="67"/>
+    <w:lsdException w:name="Medium Grid 2 Accent 4" w:uiPriority="68"/>
+    <w:lsdException w:name="Medium Grid 3 Accent 4" w:uiPriority="69"/>
+    <w:lsdException w:name="Dark List Accent 4" w:uiPriority="70"/>
+    <w:lsdException w:name="Colorful Shading Accent 4" w:uiPriority="71"/>
+    <w:lsdException w:name="Colorful List Accent 4" w:uiPriority="72"/>
+    <w:lsdException w:name="Colorful Grid Accent 4" w:uiPriority="73"/>
+    <w:lsdException w:name="Light Shading Accent 5" w:uiPriority="60"/>
+    <w:lsdException w:name="Light List Accent 5" w:uiPriority="61"/>
+    <w:lsdException w:name="Light Grid Accent 5" w:uiPriority="62"/>
+    <w:lsdException w:name="Medium Shading 1 Accent 5" w:uiPriority="63"/>
+    <w:lsdException w:name="Medium Shading 2 Accent 5" w:uiPriority="64"/>
+    <w:lsdException w:name="Medium List 1 Accent 5" w:uiPriority="65"/>
+    <w:lsdException w:name="Medium List 2 Accent 5" w:uiPriority="66"/>
+    <w:lsdException w:name="Medium Grid 1 Accent 5" w:uiPriority="67"/>
+    <w:lsdException w:name="Medium Grid 2 Accent 5" w:uiPriority="68"/>
+    <w:lsdException w:name="Medium Grid 3 Accent 5" w:uiPriority="69"/>
+    <w:lsdException w:name="Dark List Accent 5" w:uiPriority="70"/>
+    <w:lsdException w:name="Colorful Shading Accent 5" w:uiPriority="71"/>
+    <w:lsdException w:name="Colorful List Accent 5" w:uiPriority="72"/>
+    <w:lsdException w:name="Colorful Grid Accent 5" w:uiPriority="73"/>
+    <w:lsdException w:name="Light Shading Accent 6" w:uiPriority="60"/>
+    <w:lsdException w:name="Light List Accent 6" w:uiPriority="61"/>
+    <w:lsdException w:name="Light Grid Accent 6" w:uiPriority="62"/>
+    <w:lsdException w:name="Medium Shading 1 Accent 6" w:uiPriority="63"/>
+    <w:lsdException w:name="Medium Shading 2 Accent 6" w:uiPriority="64"/>
+    <w:lsdException w:name="Medium List 1 Accent 6" w:uiPriority="65"/>
+    <w:lsdException w:name="Medium List 2 Accent 6" w:uiPriority="66"/>
+    <w:lsdException w:name="Medium Grid 1 Accent 6" w:uiPriority="67"/>
+    <w:lsdException w:name="Medium Grid 2 Accent 6" w:uiPriority="68"/>
+    <w:lsdException w:name="Medium Grid 3 Accent 6" w:uiPriority="69"/>
+    <w:lsdException w:name="Dark List Accent 6" w:uiPriority="70"/>
+    <w:lsdException w:name="Colorful Shading Accent 6" w:uiPriority="71"/>
+    <w:lsdException w:name="Colorful List Accent 6" w:uiPriority="72"/>
+    <w:lsdException w:name="Colorful Grid Accent 6" w:uiPriority="73"/>
+    <w:lsdException w:name="Subtle Emphasis" w:uiPriority="19" w:qFormat="1"/>
+    <w:lsdException w:name="Intense Emphasis" w:uiPriority="21" w:qFormat="1"/>
+    <w:lsdException w:name="Subtle Reference" w:uiPriority="31" w:qFormat="1"/>
+    <w:lsdException w:name="Intense Reference" w:uiPriority="32" w:qFormat="1"/>
+    <w:lsdException w:name="Book Title" w:uiPriority="33" w:qFormat="1"/>
+    <w:lsdException w:name="Bibliography" w:semiHidden="1" w:uiPriority="37" w:unhideWhenUsed="1"/>
+    <w:lsdException w:name="TOC Heading" w:semiHidden="1" w:uiPriority="39" w:unhideWhenUsed="1" w:qFormat="1"/>
+    <w:lsdException w:name="Plain Table 1" w:uiPriority="41"/>
+    <w:lsdException w:name="Plain Table 2" w:uiPriority="42"/>
+    <w:lsdException w:name="Plain Table 3" w:uiPriority="43"/>
+    <w:lsdException w:name="Plain Table 4" w:uiPriority="44"/>
+    <w:lsdException w:name="Plain Table 5" w:uiPriority="45"/>
+    <w:lsdException w:name="Grid Table Light" w:uiPriority="40"/>
+    <w:lsdException w:name="Grid Table 1 Light" w:uiPriority="46"/>
+    <w:lsdException w:name="Grid Table 2" w:uiPriority="47"/>
+    <w:lsdException w:name="Grid Table 3" w:uiPriority="48"/>
+    <w:lsdException w:name="Grid Table 4" w:uiPriority="49"/>
+    <w:lsdException w:name="Grid Table 5 Dark" w:uiPriority="50"/>
+    <w:lsdException w:name="Grid Table 6 Colorful" w:uiPriority="51"/>
+    <w:lsdException w:name="Grid Table 7 Colorful" w:uiPriority="52"/>
+    <w:lsdException w:name="Grid Table 1 Light Accent 1" w:uiPriority="46"/>
+    <w:lsdException w:name="Grid Table 2 Accent 1" w:uiPriority="47"/>
+    <w:lsdException w:name="Grid Table 3 Accent 1" w:uiPriority="48"/>
+    <w:lsdException w:name="Grid Table 4 Accent 1" w:uiPriority="49"/>
+    <w:lsdException w:name="Grid Table 5 Dark Accent 1" w:uiPriority="50"/>
+    <w:lsdException w:name="Grid Table 6 Colorful Accent 1" w:uiPriority="51"/>
+    <w:lsdException w:name="Grid Table 7 Colorful Accent 1" w:uiPriority="52"/>
+    <w:lsdException w:name="Grid Table 1 Light Accent 2" w:uiPriority="46"/>
+    <w:lsdException w:name="Grid Table 2 Accent 2" w:uiPriority="47"/>
+    <w:lsdException w:name="Grid Table 3 Accent 2" w:uiPriority="48"/>
+    <w:lsdException w:name="Grid Table 4 Accent 2" w:uiPriority="49"/>
+    <w:lsdException w:name="Grid Table 5 Dark Accent 2" w:uiPriority="50"/>
+    <w:lsdException w:name="Grid Table 6 Colorful Accent 2" w:uiPriority="51"/>
+    <w:lsdException w:name="Grid Table 7 Colorful Accent 2" w:uiPriority="52"/>
+    <w:lsdException w:name="Grid Table 1 Light Accent 3" w:uiPriority="46"/>
+    <w:lsdException w:name="Grid Table 2 Accent 3" w:uiPriority="47"/>
+    <w:lsdException w:name="Grid Table 3 Accent 3" w:uiPriority="48"/>
+    <w:lsdException w:name="Grid Table 4 Accent 3" w:uiPriority="49"/>
+    <w:lsdException w:name="Grid Table 5 Dark Accent 3" w:uiPriority="50"/>
+    <w:lsdException w:name="Grid Table 6 Colorful Accent 3" w:uiPriority="51"/>
+    <w:lsdException w:name="Grid Table 7 Colorful Accent 3" w:uiPriority="52"/>
+    <w:lsdException w:name="Grid Table 1 Light Accent 4" w:uiPriority="46"/>
+    <w:lsdException w:name="Grid Table 2 Accent 4" w:uiPriority="47"/>
+    <w:lsdException w:name="Grid Table 3 Accent 4" w:uiPriority="48"/>
+    <w:lsdException w:name="Grid Table 4 Accent 4" w:uiPriority="49"/>
+    <w:lsdException w:name="Grid Table 5 Dark Accent 4" w:uiPriority="50"/>
+    <w:lsdException w:name="Grid Table 6 Colorful Accent 4" w:uiPriority="51"/>
+    <w:lsdException w:name="Grid Table 7 Colorful Accent 4" w:uiPriority="52"/>
+    <w:lsdException w:name="Grid Table 1 Light Accent 5" w:uiPriority="46"/>
+    <w:lsdException w:name="Grid Table 2 Accent 5" w:uiPriority="47"/>
+    <w:lsdException w:name="Grid Table 3 Accent 5" w:uiPriority="48"/>
+    <w:lsdException w:name="Grid Table 4 Accent 5" w:uiPriority="49"/>
+    <w:lsdException w:name="Grid Table 5 Dark Accent 5" w:uiPriority="50"/>
+    <w:lsdException w:name="Grid Table 6 Colorful Accent 5" w:uiPriority="51"/>
+    <w:lsdException w:name="Grid Table 7 Colorful Accent 5" w:uiPriority="52"/>
+    <w:lsdException w:name="Grid Table 1 Light Accent 6" w:uiPriority="46"/>
+    <w:lsdException w:name="Grid Table 2 Accent 6" w:uiPriority="47"/>
+    <w:lsdException w:name="Grid Table 3 Accent 6" w:uiPriority="48"/>
+    <w:lsdException w:name="Grid Table 4 Accent 6" w:uiPriority="49"/>
+    <w:lsdException w:name="Grid Table 5 Dark Accent 6" w:uiPriority="50"/>
+    <w:lsdException w:name="Grid Table 6 Colorful Accent 6" w:uiPriority="51"/>
+    <w:lsdException w:name="Grid Table 7 Colorful Accent 6" w:uiPriority="52"/>
+    <w:lsdException w:name="List Table 1 Light" w:uiPriority="46"/>
+    <w:lsdException w:name="List Table 2" w:uiPriority="47"/>
+    <w:lsdException w:name="List Table 3" w:uiPriority="48"/>
+    <w:lsdException w:name="List Table 4" w:uiPriority="49"/>
+    <w:lsdException w:name="List Table 5 Dark" w:uiPriority="50"/>
+    <w:lsdException w:name="List Table 6 Colorful" w:uiPriority="51"/>
+    <w:lsdException w:name="List Table 7 Colorful" w:uiPriority="52"/>
+    <w:lsdException w:name="List Table 1 Light Accent 1" w:uiPriority="46"/>
+    <w:lsdException w:name="List Table 2 Accent 1" w:uiPriority="47"/>
+    <w:lsdException w:name="List Table 3 Accent 1" w:uiPriority="48"/>
+    <w:lsdException w:name="List Table 4 Accent 1" w:uiPriority="49"/>
+    <w:lsdException w:name="List Table 5 Dark Accent 1" w:uiPriority="50"/>
+    <w:lsdException w:name="List Table 6 Colorful Accent 1" w:uiPriority="51"/>
+    <w:lsdException w:name="List Table 7 Colorful Accent 1" w:uiPriority="52"/>
+    <w:lsdException w:name="List Table 1 Light Accent 2" w:uiPriority="46"/>
+    <w:lsdException w:name="List Table 2 Accent 2" w:uiPriority="47"/>
+    <w:lsdException w:name="List Table 3 Accent 2" w:uiPriority="48"/>
+    <w:lsdException w:name="List Table 4 Accent 2" w:uiPriority="49"/>
+    <w:lsdException w:name="List Table 5 Dark Accent 2" w:uiPriority="50"/>
+    <w:lsdException w:name="List Table 6 Colorful Accent 2" w:uiPriority="51"/>
+    <w:lsdException w:name="List Table 7 Colorful Accent 2" w:uiPriority="52"/>
+    <w:lsdException w:name="List Table 1 Light Accent 3" w:uiPriority="46"/>
+    <w:lsdException w:name="List Table 2 Accent 3" w:uiPriority="47"/>
+    <w:lsdException w:name="List Table 3 Accent 3" w:uiPriority="48"/>
+    <w:lsdException w:name="List Table 4 Accent 3" w:uiPriority="49"/>
+    <w:lsdException w:name="List Table 5 Dark Accent 3" w:uiPriority="50"/>
+    <w:lsdException w:name="List Table 6 Colorful Accent 3" w:uiPriority="51"/>
+    <w:lsdException w:name="List Table 7 Colorful Accent 3" w:uiPriority="52"/>
+    <w:lsdException w:name="List Table 1 Light Accent 4" w:uiPriority="46"/>
+    <w:lsdException w:name="List Table 2 Accent 4" w:uiPriority="47"/>
+    <w:lsdException w:name="List Table 3 Accent 4" w:uiPriority="48"/>
+    <w:lsdException w:name="List Table 4 Accent 4" w:uiPriority="49"/>
+    <w:lsdException w:name="List Table 5 Dark Accent 4" w:uiPriority="50"/>
+    <w:lsdException w:name="List Table 6 Colorful Accent 4" w:uiPriority="51"/>
+    <w:lsdException w:name="List Table 7 Colorful Accent 4" w:uiPriority="52"/>
+    <w:lsdException w:name="List Table 1 Light Accent 5" w:uiPriority="46"/>
+    <w:lsdException w:name="List Table 2 Accent 5" w:uiPriority="47"/>
+    <w:lsdException w:name="List Table 3 Accent 5" w:uiPriority="48"/>
+    <w:lsdException w:name="List Table 4 Accent 5" w:uiPriority="49"/>
+    <w:lsdException w:name="List Table 5 Dark Accent 5" w:uiPriority="50"/>
+    <w:lsdException w:name="List Table 6 Colorful Accent 5" w:uiPriority="51"/>
+    <w:lsdException w:name="List Table 7 Colorful Accent 5" w:uiPriority="52"/>
+    <w:lsdException w:name="List Table 1 Light Accent 6" w:uiPriority="46"/>
+    <w:lsdException w:name="List Table 2 Accent 6" w:uiPriority="47"/>
+    <w:lsdException w:name="List Table 3 Accent 6" w:uiPriority="48"/>
+    <w:lsdException w:name="List Table 4 Accent 6" w:uiPriority="49"/>
+    <w:lsdException w:name="List Table 5 Dark Accent 6" w:uiPriority="50"/>
+    <w:lsdException w:name="List Table 6 Colorful Accent 6" w:uiPriority="51"/>
+    <w:lsdException w:name="List Table 7 Colorful Accent 6" w:uiPriority="52"/>
+    <w:lsdException w:name="Mention" w:semiHidden="1" w:unhideWhenUsed="1"/>
+    <w:lsdException w:name="Smart Hyperlink" w:semiHidden="1" w:unhideWhenUsed="1"/>
+    <w:lsdException w:name="Hashtag" w:semiHidden="1" w:unhideWhenUsed="1"/>
+    <w:lsdException w:name="Unresolved Mention" w:semiHidden="1" w:unhideWhenUsed="1"/>
+    <w:lsdException w:name="Smart Link" w:semiHidden="1" w:unhideWhenUsed="1"/>
+  </w:latentStyles>
+  <w:style w:type="paragraph" w:default="1" w:styleId="Normal">
+    <w:name w:val="Normal"/>
+    <w:qFormat/>
+  </w:style>
+  <w:style w:type="character" w:default="1" w:styleId="DefaultParagraphFont">
+    <w:name w:val="Default Paragraph Font"/>
+    <w:uiPriority w:val="1"/>
+    <w:semiHidden/>
+    <w:unhideWhenUsed/>
+  </w:style>
+  <w:style w:type="table" w:default="1" w:styleId="TableNormal">
+    <w:name w:val="Normal Table"/>
+    <w:uiPriority w:val="99"/>
+    <w:semiHidden/>
+    <w:unhideWhenUsed/>
+    <w:tblPr>
+      <w:tblInd w:w="0" w:type="dxa"/>
+      <w:tblCellMar>
+        <w:top w:w="0" w:type="dxa"/>
+        <w:left w:w="108" w:type="dxa"/>
+        <w:bottom w:w="0" w:type="dxa"/>
+        <w:right w:w="108" w:type="dxa"/>
+      </w:tblCellMar>
+    </w:tblPr>
+  </w:style>
+  <w:style w:type="numbering" w:default="1" w:styleId="NoList">
+    <w:name w:val="No List"/>
+    <w:uiPriority w:val="99"/>
+    <w:semiHidden/>
+    <w:unhideWhenUsed/>
+  </w:style>
+  <w:style w:type="paragraph" w:customStyle="1" w:styleId="2745FC2A355E694BADB5743C1EFC0626">
+    <w:name w:val="2745FC2A355E694BADB5743C1EFC0626"/>
+    <w:rsid w:val="00CC3B47"/>
+  </w:style>
+  <w:style w:type="character" w:styleId="PlaceholderText">
+    <w:name w:val="Placeholder Text"/>
+    <w:basedOn w:val="DefaultParagraphFont"/>
+    <w:uiPriority w:val="99"/>
+    <w:semiHidden/>
+    <w:rsid w:val="00CC3B47"/>
+    <w:rPr>
+      <w:color w:val="808080"/>
+    </w:rPr>
+  </w:style>
+  <w:style w:type="paragraph" w:customStyle="1" w:styleId="93B4DFC4A98A63498494D7546B3B0702">
+    <w:name w:val="93B4DFC4A98A63498494D7546B3B0702"/>
+    <w:rsid w:val="00CC3B47"/>
+  </w:style>
+  <w:style w:type="paragraph" w:customStyle="1" w:styleId="2E629C662A3B1D43904FCF7BB2BBB8CA">
+    <w:name w:val="2E629C662A3B1D43904FCF7BB2BBB8CA"/>
+    <w:rsid w:val="00CC3B47"/>
+  </w:style>
+  <w:style w:type="paragraph" w:customStyle="1" w:styleId="84AC5603CE7A3246AAAD90C1470C1215">
+    <w:name w:val="84AC5603CE7A3246AAAD90C1470C1215"/>
+    <w:rsid w:val="00CC3B47"/>
+  </w:style>
+</w:styles>
+</file>
+
+<file path=word/glossary/webSettings.xml><?xml version="1.0" encoding="utf-8"?>
+<w:webSettings xmlns:mc="http://schemas.openxmlformats.org/markup-compatibility/2006" xmlns:r="http://schemas.openxmlformats.org/officeDocument/2006/relationships" xmlns:w="http://schemas.openxmlformats.org/wordprocessingml/2006/main" xmlns:w14="http://schemas.microsoft.com/office/word/2010/wordml" xmlns:w15="http://schemas.microsoft.com/office/word/2012/wordml" xmlns:w16cid="http://schemas.microsoft.com/office/word/2016/wordml/cid" xmlns:w16se="http://schemas.microsoft.com/office/word/2015/wordml/symex" mc:Ignorable="w14 w15 w16se w16cid">
+  <w:optimizeForBrowser/>
+  <w:allowPNG/>
+</w:webSettings>
 </file>
 
 <file path=word/theme/theme1.xml><?xml version="1.0" encoding="utf-8"?>
@@ -1088,4 +2895,23 @@
     </a:ext>
   </a:extLst>
 </a:theme>
+</file>
+
+<file path=customXml/item1.xml><?xml version="1.0" encoding="utf-8"?>
+<CoverPageProperties xmlns="http://schemas.microsoft.com/office/2006/coverPageProps">
+  <PublishDate>2019-07-04T00:00:00</PublishDate>
+  <Abstract/>
+  <CompanyAddress/>
+  <CompanyPhone/>
+  <CompanyFax/>
+  <CompanyEmail/>
+</CoverPageProperties>
+</file>
+
+<file path=customXml/itemProps1.xml><?xml version="1.0" encoding="utf-8"?>
+<ds:datastoreItem xmlns:ds="http://schemas.openxmlformats.org/officeDocument/2006/customXml" ds:itemID="{55AF091B-3C7A-41E3-B477-F2FDAA23CFDA}">
+  <ds:schemaRefs>
+    <ds:schemaRef ds:uri="http://schemas.microsoft.com/office/2006/coverPageProps"/>
+  </ds:schemaRefs>
+</ds:datastoreItem>
 </file>
</xml_diff>